<commit_message>
Adding some more to statement
</commit_message>
<xml_diff>
--- a/proposal_writeups/ksadovi_research_proposal_v1.docx
+++ b/proposal_writeups/ksadovi_research_proposal_v1.docx
@@ -120,81 +120,56 @@
         </w:rPr>
         <w:t xml:space="preserve">With that said, the public transportation infrastructure in the U.S. is aging. </w:t>
       </w:r>
-    </w:p>
-    <w:p>
-      <w:pPr>
-        <w:pStyle w:val="NoSpacing"/>
-        <w:numPr>
-          <w:ilvl w:val="0"/>
-          <w:numId w:val="2"/>
-        </w:numPr>
-        <w:spacing w:after="120"/>
-        <w:rPr>
-          <w:rFonts w:ascii="Times New Roman" w:hAnsi="Times New Roman" w:cs="Times New Roman"/>
-        </w:rPr>
-      </w:pPr>
-      <w:r>
-        <w:rPr>
-          <w:rFonts w:ascii="Times New Roman" w:hAnsi="Times New Roman" w:cs="Times New Roman"/>
-        </w:rPr>
-        <w:t>Our transit systems are deteriorating – poor maintenance, poor scores</w:t>
-      </w:r>
-    </w:p>
-    <w:p>
-      <w:pPr>
-        <w:pStyle w:val="NoSpacing"/>
-        <w:numPr>
-          <w:ilvl w:val="0"/>
-          <w:numId w:val="2"/>
-        </w:numPr>
-        <w:spacing w:after="120"/>
-        <w:rPr>
-          <w:rFonts w:ascii="Times New Roman" w:hAnsi="Times New Roman" w:cs="Times New Roman"/>
-        </w:rPr>
-      </w:pPr>
-      <w:r>
-        <w:rPr>
-          <w:rFonts w:ascii="Times New Roman" w:hAnsi="Times New Roman" w:cs="Times New Roman"/>
-        </w:rPr>
-        <w:t>As housing stock in cities ages and urban populations continue to rise (even after the pandemic), discussions about cost of living and quality of life in urban areas have reached a fever pitch (see Berkeley’s SB9)</w:t>
-      </w:r>
-    </w:p>
-    <w:p>
-      <w:pPr>
-        <w:pStyle w:val="NoSpacing"/>
-        <w:numPr>
-          <w:ilvl w:val="0"/>
-          <w:numId w:val="2"/>
-        </w:numPr>
-        <w:spacing w:after="120"/>
-        <w:rPr>
-          <w:rFonts w:ascii="Times New Roman" w:hAnsi="Times New Roman" w:cs="Times New Roman"/>
-        </w:rPr>
-      </w:pPr>
-      <w:r>
-        <w:rPr>
-          <w:rFonts w:ascii="Times New Roman" w:hAnsi="Times New Roman" w:cs="Times New Roman"/>
-        </w:rPr>
-        <w:t xml:space="preserve">In the bipartisan infrastructure bill of 2021, a record $108B was allocated to public transportation projects. While this is record high (need different descriptor), municipalities aiming to take advantage of this new level of funding will need to be strategic in their project proposals for these funds. </w:t>
-      </w:r>
-    </w:p>
-    <w:p>
-      <w:pPr>
-        <w:pStyle w:val="NoSpacing"/>
-        <w:numPr>
-          <w:ilvl w:val="0"/>
-          <w:numId w:val="2"/>
-        </w:numPr>
-        <w:spacing w:after="120"/>
-        <w:rPr>
-          <w:rFonts w:ascii="Times New Roman" w:hAnsi="Times New Roman" w:cs="Times New Roman"/>
-        </w:rPr>
-      </w:pPr>
-      <w:r>
-        <w:rPr>
-          <w:rFonts w:ascii="Times New Roman" w:hAnsi="Times New Roman" w:cs="Times New Roman"/>
-        </w:rPr>
-        <w:t xml:space="preserve">As a result, understanding exactly how public transportation benefits residents of a metro area is critical to effective transit policy. </w:t>
+      <w:r>
+        <w:rPr>
+          <w:rFonts w:ascii="Times New Roman" w:hAnsi="Times New Roman" w:cs="Times New Roman"/>
+        </w:rPr>
+        <w:t>Without intervention b</w:t>
+      </w:r>
+      <w:r>
+        <w:rPr>
+          <w:rFonts w:ascii="Times New Roman" w:hAnsi="Times New Roman" w:cs="Times New Roman"/>
+        </w:rPr>
+        <w:t xml:space="preserve">y </w:t>
+      </w:r>
+      <w:r>
+        <w:rPr>
+          <w:rFonts w:ascii="Times New Roman" w:hAnsi="Times New Roman" w:cs="Times New Roman"/>
+          <w:color w:val="FF0000"/>
+        </w:rPr>
+        <w:t xml:space="preserve">2029, 30% </w:t>
+      </w:r>
+      <w:r>
+        <w:rPr>
+          <w:rFonts w:ascii="Times New Roman" w:hAnsi="Times New Roman" w:cs="Times New Roman"/>
+        </w:rPr>
+        <w:t xml:space="preserve">of the light rail fleet in the U.S. will be operating beyond </w:t>
+      </w:r>
+      <w:r>
+        <w:rPr>
+          <w:rFonts w:ascii="Times New Roman" w:hAnsi="Times New Roman" w:cs="Times New Roman"/>
+        </w:rPr>
+        <w:t>its capacity without refurbishments. However, the bipartisan infrastructure bill of 2021 allocated a record $108 billion in funding for public transportation, with an eye toward line improvements and extensions.</w:t>
+      </w:r>
+      <w:r>
+        <w:rPr>
+          <w:rFonts w:ascii="Times New Roman" w:hAnsi="Times New Roman" w:cs="Times New Roman"/>
+        </w:rPr>
+        <w:t xml:space="preserve"> Given </w:t>
+      </w:r>
+      <w:proofErr w:type="gramStart"/>
+      <w:r>
+        <w:rPr>
+          <w:rFonts w:ascii="Times New Roman" w:hAnsi="Times New Roman" w:cs="Times New Roman"/>
+        </w:rPr>
+        <w:t>that</w:t>
+      </w:r>
+      <w:proofErr w:type="gramEnd"/>
+      <w:r>
+        <w:rPr>
+          <w:rFonts w:ascii="Times New Roman" w:hAnsi="Times New Roman" w:cs="Times New Roman"/>
+        </w:rPr>
+        <w:t xml:space="preserve"> </w:t>
       </w:r>
     </w:p>
     <w:p>
@@ -255,7 +230,19 @@
         <w:rPr>
           <w:rFonts w:ascii="Times New Roman" w:hAnsi="Times New Roman" w:cs="Times New Roman"/>
         </w:rPr>
-        <w:t>With that said, there are a number of anticipatory effects which come into play with regard to rail projects. In their 2004 paper, McMillen and McDonald demonstrate that “the housing market [surrounding the area of Chicago’s orange line] anticipated the opening of the line,” (McMillen and McDonald). In the same way, workers may adjust to the news of a new train station in the neighborhood by moving into or out of the neighborhood – while higher-income individuals may migrate into the area, lower-income residents may be priced out. Similarly, employers may adjust to newfound mobility in areas surrounding new stations – proximity to a rail line could be considered an employee benefit, for example, so a new business may choose to open their headquarters in the area following a station opening.</w:t>
+        <w:t>With that said, there are a number of anticipatory effects which come into play with regard to rail projects. In their 2004 paper, McMillen and McDonald demonstrate that “the housing market [surrounding the area of Chicago’s orange line] anticipated the opening of the line,” (McMillen and McDonald). In the same way, workers may adjust to the news of a new train station in the neighborhood by moving into or out of the neighborhood – while higher-income individuals may migrate into the area, lower-income residents may be priced out</w:t>
+      </w:r>
+      <w:r>
+        <w:rPr>
+          <w:rFonts w:ascii="Times New Roman" w:hAnsi="Times New Roman" w:cs="Times New Roman"/>
+        </w:rPr>
+        <w:t xml:space="preserve"> by the same dynamics which cause the change in the housing market identified by McMillen and McDonald</w:t>
+      </w:r>
+      <w:r>
+        <w:rPr>
+          <w:rFonts w:ascii="Times New Roman" w:hAnsi="Times New Roman" w:cs="Times New Roman"/>
+        </w:rPr>
+        <w:t>. Similarly, employers may adjust to newfound mobility in areas surrounding new stations – proximity to a rail line could be considered an employee benefit, for example, so a new business may choose to open their headquarters in the area following a station opening.</w:t>
       </w:r>
     </w:p>
     <w:p>
@@ -270,14 +257,7 @@
         <w:rPr>
           <w:rFonts w:ascii="Times New Roman" w:hAnsi="Times New Roman" w:cs="Times New Roman"/>
         </w:rPr>
-        <w:t xml:space="preserve">As a result, neighborhood dynamics will be in flux after the announcement of the opening of a train line for reasons beyond the increased mobility of incumbent residents. A comparison of residents of a given neighborhood before and after the introduction of a transit line would result in an incomplete measure of </w:t>
-      </w:r>
-      <w:r>
-        <w:rPr>
-          <w:rFonts w:ascii="Times New Roman" w:hAnsi="Times New Roman" w:cs="Times New Roman"/>
-        </w:rPr>
-        <w:lastRenderedPageBreak/>
-        <w:t xml:space="preserve">the line’s effect, as we would not be able to measure its effect on those residents who moved out of the area after its introduction. Further, a comparison across neighborhoods while allowing the existence of transit to vary would rely on an imperfect control group. The allocation of transit projects to particular neighborhoods is not random, so such a comparison would not be able to account for neighborhood characteristics that make these areas likely to receive transit projects. </w:t>
+        <w:t xml:space="preserve">As a result, neighborhood dynamics will be in flux after the announcement of the opening of a train line for reasons beyond the increased mobility of incumbent residents. A comparison of residents of a given neighborhood before and after the introduction of a transit line would result in an incomplete measure of the line’s effect, as we would not be able to measure its effect on those residents who moved out of the area after its introduction. Further, a comparison across neighborhoods while allowing the existence of transit to vary would rely on an imperfect control group. The allocation of transit projects to particular neighborhoods is not random, so such a comparison would not be able to account for neighborhood characteristics that make these areas likely to receive transit projects. </w:t>
       </w:r>
     </w:p>
     <w:p>
@@ -309,7 +289,28 @@
         <w:rPr>
           <w:rFonts w:ascii="Times New Roman" w:hAnsi="Times New Roman" w:cs="Times New Roman"/>
         </w:rPr>
-        <w:t xml:space="preserve">, I will leverage the variation in delays to station openings. Any transit project which receives federal funds has to complete an environmental impact statement for submission to the Environmental Protection Agency – delays resulting from this process are common and vary widely in length. Other delays may result from environmental factors like severe weather; or from political factors like local and state-wide elections. While nearly every transit-related construction project will likely be delayed for some period of time, the length of these delays will vary nearly randomly and have little to do with a resident’s mobility. </w:t>
+        <w:t xml:space="preserve">, I will leverage the variation in delays to station openings. Any transit project which receives federal funds has to complete an environmental impact statement for </w:t>
+      </w:r>
+      <w:r>
+        <w:rPr>
+          <w:rFonts w:ascii="Times New Roman" w:hAnsi="Times New Roman" w:cs="Times New Roman"/>
+        </w:rPr>
+        <w:lastRenderedPageBreak/>
+        <w:t xml:space="preserve">submission to the Environmental Protection Agency – delays resulting from this process are common and vary widely in length. Other delays may result from environmental factors like severe </w:t>
+      </w:r>
+      <w:proofErr w:type="gramStart"/>
+      <w:r>
+        <w:rPr>
+          <w:rFonts w:ascii="Times New Roman" w:hAnsi="Times New Roman" w:cs="Times New Roman"/>
+        </w:rPr>
+        <w:t>weather;</w:t>
+      </w:r>
+      <w:proofErr w:type="gramEnd"/>
+      <w:r>
+        <w:rPr>
+          <w:rFonts w:ascii="Times New Roman" w:hAnsi="Times New Roman" w:cs="Times New Roman"/>
+        </w:rPr>
+        <w:t xml:space="preserve"> or from political factors like local and state-wide elections. While nearly every transit-related construction project will likely be delayed for some period of time, the length of these delays will vary nearly randomly and have little to do with a resident’s mobility. </w:t>
       </w:r>
       <w:commentRangeStart w:id="1"/>
       <w:r>
@@ -712,375 +713,6 @@
           <w:rFonts w:ascii="Times New Roman" w:hAnsi="Times New Roman" w:cs="Times New Roman"/>
         </w:rPr>
       </w:pPr>
-    </w:p>
-    <w:p>
-      <w:pPr>
-        <w:pStyle w:val="NoSpacing"/>
-        <w:rPr>
-          <w:rFonts w:ascii="Times New Roman" w:hAnsi="Times New Roman" w:cs="Times New Roman"/>
-        </w:rPr>
-      </w:pPr>
-    </w:p>
-    <w:p>
-      <w:pPr>
-        <w:pStyle w:val="NoSpacing"/>
-        <w:rPr>
-          <w:rFonts w:ascii="Times New Roman" w:hAnsi="Times New Roman" w:cs="Times New Roman"/>
-        </w:rPr>
-      </w:pPr>
-    </w:p>
-    <w:p>
-      <w:pPr>
-        <w:pStyle w:val="NoSpacing"/>
-        <w:rPr>
-          <w:rFonts w:ascii="Times New Roman" w:hAnsi="Times New Roman" w:cs="Times New Roman"/>
-        </w:rPr>
-      </w:pPr>
-    </w:p>
-    <w:p>
-      <w:pPr>
-        <w:pStyle w:val="NoSpacing"/>
-        <w:rPr>
-          <w:rFonts w:ascii="Times New Roman" w:hAnsi="Times New Roman" w:cs="Times New Roman"/>
-        </w:rPr>
-      </w:pPr>
-    </w:p>
-    <w:p>
-      <w:pPr>
-        <w:pStyle w:val="NoSpacing"/>
-        <w:rPr>
-          <w:rFonts w:ascii="Times New Roman" w:hAnsi="Times New Roman" w:cs="Times New Roman"/>
-        </w:rPr>
-      </w:pPr>
-    </w:p>
-    <w:p>
-      <w:pPr>
-        <w:pStyle w:val="NoSpacing"/>
-        <w:rPr>
-          <w:rFonts w:ascii="Times New Roman" w:hAnsi="Times New Roman" w:cs="Times New Roman"/>
-        </w:rPr>
-      </w:pPr>
-    </w:p>
-    <w:p>
-      <w:pPr>
-        <w:pStyle w:val="NoSpacing"/>
-        <w:rPr>
-          <w:rFonts w:ascii="Times New Roman" w:hAnsi="Times New Roman" w:cs="Times New Roman"/>
-        </w:rPr>
-      </w:pPr>
-    </w:p>
-    <w:p>
-      <w:pPr>
-        <w:pStyle w:val="NoSpacing"/>
-        <w:rPr>
-          <w:rFonts w:ascii="Times New Roman" w:hAnsi="Times New Roman" w:cs="Times New Roman"/>
-        </w:rPr>
-      </w:pPr>
-    </w:p>
-    <w:p>
-      <w:pPr>
-        <w:pStyle w:val="NoSpacing"/>
-        <w:rPr>
-          <w:rFonts w:ascii="Times New Roman" w:hAnsi="Times New Roman" w:cs="Times New Roman"/>
-        </w:rPr>
-      </w:pPr>
-    </w:p>
-    <w:p>
-      <w:pPr>
-        <w:pStyle w:val="NoSpacing"/>
-        <w:rPr>
-          <w:rFonts w:ascii="Times New Roman" w:hAnsi="Times New Roman" w:cs="Times New Roman"/>
-        </w:rPr>
-      </w:pPr>
-    </w:p>
-    <w:p>
-      <w:pPr>
-        <w:pStyle w:val="NoSpacing"/>
-        <w:rPr>
-          <w:rFonts w:ascii="Times New Roman" w:hAnsi="Times New Roman" w:cs="Times New Roman"/>
-        </w:rPr>
-      </w:pPr>
-    </w:p>
-    <w:p>
-      <w:pPr>
-        <w:pStyle w:val="NoSpacing"/>
-        <w:rPr>
-          <w:rFonts w:ascii="Times New Roman" w:hAnsi="Times New Roman" w:cs="Times New Roman"/>
-        </w:rPr>
-      </w:pPr>
-    </w:p>
-    <w:p>
-      <w:pPr>
-        <w:pStyle w:val="NoSpacing"/>
-        <w:rPr>
-          <w:rFonts w:ascii="Times New Roman" w:hAnsi="Times New Roman" w:cs="Times New Roman"/>
-        </w:rPr>
-      </w:pPr>
-    </w:p>
-    <w:p>
-      <w:pPr>
-        <w:pStyle w:val="NoSpacing"/>
-        <w:rPr>
-          <w:rFonts w:ascii="Times New Roman" w:hAnsi="Times New Roman" w:cs="Times New Roman"/>
-        </w:rPr>
-      </w:pPr>
-    </w:p>
-    <w:p>
-      <w:pPr>
-        <w:pStyle w:val="NoSpacing"/>
-        <w:rPr>
-          <w:rFonts w:ascii="Times New Roman" w:hAnsi="Times New Roman" w:cs="Times New Roman"/>
-        </w:rPr>
-      </w:pPr>
-    </w:p>
-    <w:p>
-      <w:pPr>
-        <w:pStyle w:val="NoSpacing"/>
-        <w:rPr>
-          <w:rFonts w:ascii="Times New Roman" w:hAnsi="Times New Roman" w:cs="Times New Roman"/>
-        </w:rPr>
-      </w:pPr>
-    </w:p>
-    <w:p>
-      <w:pPr>
-        <w:pStyle w:val="NoSpacing"/>
-        <w:rPr>
-          <w:rFonts w:ascii="Times New Roman" w:hAnsi="Times New Roman" w:cs="Times New Roman"/>
-        </w:rPr>
-      </w:pPr>
-    </w:p>
-    <w:p>
-      <w:pPr>
-        <w:pStyle w:val="NoSpacing"/>
-        <w:rPr>
-          <w:rFonts w:ascii="Times New Roman" w:hAnsi="Times New Roman" w:cs="Times New Roman"/>
-        </w:rPr>
-      </w:pPr>
-    </w:p>
-    <w:p>
-      <w:pPr>
-        <w:pStyle w:val="NoSpacing"/>
-        <w:rPr>
-          <w:rFonts w:ascii="Times New Roman" w:hAnsi="Times New Roman" w:cs="Times New Roman"/>
-        </w:rPr>
-      </w:pPr>
-    </w:p>
-    <w:p>
-      <w:pPr>
-        <w:pStyle w:val="NoSpacing"/>
-        <w:rPr>
-          <w:rFonts w:ascii="Times New Roman" w:hAnsi="Times New Roman" w:cs="Times New Roman"/>
-        </w:rPr>
-      </w:pPr>
-    </w:p>
-    <w:p>
-      <w:pPr>
-        <w:pStyle w:val="NoSpacing"/>
-        <w:rPr>
-          <w:rFonts w:ascii="Times New Roman" w:hAnsi="Times New Roman" w:cs="Times New Roman"/>
-        </w:rPr>
-      </w:pPr>
-    </w:p>
-    <w:p>
-      <w:pPr>
-        <w:pStyle w:val="NoSpacing"/>
-        <w:rPr>
-          <w:rFonts w:ascii="Times New Roman" w:hAnsi="Times New Roman" w:cs="Times New Roman"/>
-        </w:rPr>
-      </w:pPr>
-    </w:p>
-    <w:p>
-      <w:pPr>
-        <w:pStyle w:val="NoSpacing"/>
-        <w:rPr>
-          <w:rFonts w:ascii="Times New Roman" w:hAnsi="Times New Roman" w:cs="Times New Roman"/>
-        </w:rPr>
-      </w:pPr>
-    </w:p>
-    <w:p>
-      <w:pPr>
-        <w:pStyle w:val="NoSpacing"/>
-        <w:rPr>
-          <w:rFonts w:ascii="Times New Roman" w:hAnsi="Times New Roman" w:cs="Times New Roman"/>
-        </w:rPr>
-      </w:pPr>
-    </w:p>
-    <w:p>
-      <w:pPr>
-        <w:pStyle w:val="NoSpacing"/>
-        <w:rPr>
-          <w:rFonts w:ascii="Times New Roman" w:hAnsi="Times New Roman" w:cs="Times New Roman"/>
-        </w:rPr>
-      </w:pPr>
-    </w:p>
-    <w:p>
-      <w:pPr>
-        <w:pStyle w:val="NoSpacing"/>
-        <w:rPr>
-          <w:rFonts w:ascii="Times New Roman" w:hAnsi="Times New Roman" w:cs="Times New Roman"/>
-        </w:rPr>
-      </w:pPr>
-    </w:p>
-    <w:p>
-      <w:pPr>
-        <w:pStyle w:val="NoSpacing"/>
-        <w:rPr>
-          <w:rFonts w:ascii="Times New Roman" w:hAnsi="Times New Roman" w:cs="Times New Roman"/>
-        </w:rPr>
-      </w:pPr>
-    </w:p>
-    <w:p>
-      <w:pPr>
-        <w:pStyle w:val="NoSpacing"/>
-        <w:rPr>
-          <w:rFonts w:ascii="Times New Roman" w:hAnsi="Times New Roman" w:cs="Times New Roman"/>
-        </w:rPr>
-      </w:pPr>
-    </w:p>
-    <w:p>
-      <w:pPr>
-        <w:pStyle w:val="NoSpacing"/>
-        <w:rPr>
-          <w:rFonts w:ascii="Times New Roman" w:hAnsi="Times New Roman" w:cs="Times New Roman"/>
-        </w:rPr>
-      </w:pPr>
-    </w:p>
-    <w:p>
-      <w:pPr>
-        <w:pStyle w:val="NoSpacing"/>
-        <w:rPr>
-          <w:rFonts w:ascii="Times New Roman" w:hAnsi="Times New Roman" w:cs="Times New Roman"/>
-        </w:rPr>
-      </w:pPr>
-    </w:p>
-    <w:p>
-      <w:pPr>
-        <w:pStyle w:val="NoSpacing"/>
-        <w:rPr>
-          <w:rFonts w:ascii="Times New Roman" w:hAnsi="Times New Roman" w:cs="Times New Roman"/>
-        </w:rPr>
-      </w:pPr>
-    </w:p>
-    <w:p>
-      <w:pPr>
-        <w:pStyle w:val="NoSpacing"/>
-        <w:rPr>
-          <w:rFonts w:ascii="Times New Roman" w:hAnsi="Times New Roman" w:cs="Times New Roman"/>
-        </w:rPr>
-      </w:pPr>
-    </w:p>
-    <w:p>
-      <w:pPr>
-        <w:pStyle w:val="NoSpacing"/>
-        <w:rPr>
-          <w:rFonts w:ascii="Times New Roman" w:hAnsi="Times New Roman" w:cs="Times New Roman"/>
-        </w:rPr>
-      </w:pPr>
-    </w:p>
-    <w:p>
-      <w:pPr>
-        <w:pStyle w:val="NoSpacing"/>
-        <w:rPr>
-          <w:rFonts w:ascii="Times New Roman" w:hAnsi="Times New Roman" w:cs="Times New Roman"/>
-        </w:rPr>
-      </w:pPr>
-    </w:p>
-    <w:p>
-      <w:pPr>
-        <w:pStyle w:val="NoSpacing"/>
-        <w:rPr>
-          <w:rFonts w:ascii="Times New Roman" w:hAnsi="Times New Roman" w:cs="Times New Roman"/>
-        </w:rPr>
-      </w:pPr>
-    </w:p>
-    <w:p>
-      <w:pPr>
-        <w:pStyle w:val="NoSpacing"/>
-        <w:rPr>
-          <w:rFonts w:ascii="Times New Roman" w:hAnsi="Times New Roman" w:cs="Times New Roman"/>
-        </w:rPr>
-      </w:pPr>
-    </w:p>
-    <w:p>
-      <w:pPr>
-        <w:pStyle w:val="NoSpacing"/>
-        <w:rPr>
-          <w:rFonts w:ascii="Times New Roman" w:hAnsi="Times New Roman" w:cs="Times New Roman"/>
-        </w:rPr>
-      </w:pPr>
-    </w:p>
-    <w:p>
-      <w:pPr>
-        <w:pStyle w:val="NoSpacing"/>
-        <w:rPr>
-          <w:rFonts w:ascii="Times New Roman" w:hAnsi="Times New Roman" w:cs="Times New Roman"/>
-        </w:rPr>
-      </w:pPr>
-    </w:p>
-    <w:p>
-      <w:pPr>
-        <w:pStyle w:val="NoSpacing"/>
-        <w:rPr>
-          <w:rFonts w:ascii="Times New Roman" w:hAnsi="Times New Roman" w:cs="Times New Roman"/>
-        </w:rPr>
-      </w:pPr>
-    </w:p>
-    <w:p>
-      <w:pPr>
-        <w:pStyle w:val="NoSpacing"/>
-        <w:rPr>
-          <w:rFonts w:ascii="Times New Roman" w:hAnsi="Times New Roman" w:cs="Times New Roman"/>
-        </w:rPr>
-      </w:pPr>
-    </w:p>
-    <w:p>
-      <w:pPr>
-        <w:pStyle w:val="NoSpacing"/>
-        <w:rPr>
-          <w:rFonts w:ascii="Times New Roman" w:hAnsi="Times New Roman" w:cs="Times New Roman"/>
-        </w:rPr>
-      </w:pPr>
-    </w:p>
-    <w:p>
-      <w:pPr>
-        <w:pStyle w:val="NoSpacing"/>
-        <w:rPr>
-          <w:rFonts w:ascii="Times New Roman" w:hAnsi="Times New Roman" w:cs="Times New Roman"/>
-        </w:rPr>
-      </w:pPr>
-    </w:p>
-    <w:p>
-      <w:pPr>
-        <w:pStyle w:val="NoSpacing"/>
-        <w:rPr>
-          <w:rFonts w:ascii="Times New Roman" w:hAnsi="Times New Roman" w:cs="Times New Roman"/>
-        </w:rPr>
-      </w:pPr>
-    </w:p>
-    <w:p>
-      <w:pPr>
-        <w:pStyle w:val="NoSpacing"/>
-        <w:rPr>
-          <w:rFonts w:ascii="Times New Roman" w:hAnsi="Times New Roman" w:cs="Times New Roman"/>
-        </w:rPr>
-      </w:pPr>
-    </w:p>
-    <w:p>
-      <w:pPr>
-        <w:pStyle w:val="NoSpacing"/>
-        <w:rPr>
-          <w:rFonts w:ascii="Times New Roman" w:hAnsi="Times New Roman" w:cs="Times New Roman"/>
-          <w:b/>
-        </w:rPr>
-      </w:pPr>
-    </w:p>
-    <w:p>
-      <w:pPr>
-        <w:pStyle w:val="NoSpacing"/>
-        <w:rPr>
-          <w:rFonts w:ascii="Times New Roman" w:hAnsi="Times New Roman" w:cs="Times New Roman"/>
-        </w:rPr>
-      </w:pPr>
       <w:r>
         <w:rPr>
           <w:rFonts w:ascii="Times New Roman" w:hAnsi="Times New Roman" w:cs="Times New Roman"/>
@@ -1656,15 +1288,6 @@
   </w:num>
   <w:num w:numId="2" w16cid:durableId="50660309">
     <w:abstractNumId w:val="1"/>
-    <w:lvlOverride w:ilvl="0"/>
-    <w:lvlOverride w:ilvl="1"/>
-    <w:lvlOverride w:ilvl="2"/>
-    <w:lvlOverride w:ilvl="3"/>
-    <w:lvlOverride w:ilvl="4"/>
-    <w:lvlOverride w:ilvl="5"/>
-    <w:lvlOverride w:ilvl="6"/>
-    <w:lvlOverride w:ilvl="7"/>
-    <w:lvlOverride w:ilvl="8"/>
   </w:num>
 </w:numbering>
 </file>

</xml_diff>

<commit_message>
More or less finished first draft
</commit_message>
<xml_diff>
--- a/proposal_writeups/ksadovi_research_proposal_v1.docx
+++ b/proposal_writeups/ksadovi_research_proposal_v1.docx
@@ -48,6 +48,14 @@
       <w:r>
         <w:rPr>
           <w:rFonts w:ascii="Times New Roman" w:hAnsi="Times New Roman" w:cs="Times New Roman"/>
+          <w:b/>
+          <w:bCs/>
+        </w:rPr>
+        <w:t>:</w:t>
+      </w:r>
+      <w:r>
+        <w:rPr>
+          <w:rFonts w:ascii="Times New Roman" w:hAnsi="Times New Roman" w:cs="Times New Roman"/>
         </w:rPr>
         <w:t xml:space="preserve"> </w:t>
       </w:r>
@@ -55,7 +63,13 @@
         <w:rPr>
           <w:rFonts w:ascii="Times New Roman" w:hAnsi="Times New Roman" w:cs="Times New Roman"/>
         </w:rPr>
-        <w:t>Nearly half (45%) of Americans have no access to public transportation (</w:t>
+        <w:t>In the last two decades, 52 new public transportation systems and 124 transit expansions have opened. Despite this increase in transit systems, n</w:t>
+      </w:r>
+      <w:r>
+        <w:rPr>
+          <w:rFonts w:ascii="Times New Roman" w:hAnsi="Times New Roman" w:cs="Times New Roman"/>
+        </w:rPr>
+        <w:t>early half (45%) of Americans have no access to public transportation (</w:t>
       </w:r>
       <w:hyperlink r:id="rId7" w:history="1">
         <w:r>
@@ -76,7 +90,31 @@
         <w:rPr>
           <w:rFonts w:ascii="Times New Roman" w:hAnsi="Times New Roman" w:cs="Times New Roman"/>
         </w:rPr>
-        <w:t>Of all transit riders, 78% are either students or employed, and 60% of transit riders are individuals of color. Just shy of half of riders, 46%, have no vehicle available to them to complete the trip they take. And finally, individuals with incomes below $15,000 are overrepresented in public transport ridership – while they make up 13% of the U.S. population, they are 21% of all riders. In cities with populations of 200,000 people or fewer, they represent 48% of the public transit ridership</w:t>
+        <w:t>Further, existing</w:t>
+      </w:r>
+      <w:r>
+        <w:rPr>
+          <w:rFonts w:ascii="Times New Roman" w:hAnsi="Times New Roman" w:cs="Times New Roman"/>
+        </w:rPr>
+        <w:t xml:space="preserve"> public transportation infrastructure in the U.S. is aging. Without intervention</w:t>
+      </w:r>
+      <w:r>
+        <w:rPr>
+          <w:rFonts w:ascii="Times New Roman" w:hAnsi="Times New Roman" w:cs="Times New Roman"/>
+        </w:rPr>
+        <w:t>,</w:t>
+      </w:r>
+      <w:r>
+        <w:rPr>
+          <w:rFonts w:ascii="Times New Roman" w:hAnsi="Times New Roman" w:cs="Times New Roman"/>
+        </w:rPr>
+        <w:t xml:space="preserve"> by 2029 more than 30% of the light rail fleet in the U.S. will be operating “past its useful life,”</w:t>
+      </w:r>
+      <w:r>
+        <w:rPr>
+          <w:rFonts w:ascii="Times New Roman" w:hAnsi="Times New Roman" w:cs="Times New Roman"/>
+        </w:rPr>
+        <w:t xml:space="preserve"> resulting in service delays and frequent repair projects which impede riders’ access to transit</w:t>
       </w:r>
       <w:r>
         <w:rPr>
@@ -85,6 +123,66 @@
         <w:t xml:space="preserve"> (</w:t>
       </w:r>
       <w:hyperlink r:id="rId8" w:history="1">
+        <w:r>
+          <w:rPr>
+            <w:rStyle w:val="Hyperlink"/>
+            <w:rFonts w:ascii="Times New Roman" w:hAnsi="Times New Roman" w:cs="Times New Roman"/>
+          </w:rPr>
+          <w:t>ASCE</w:t>
+        </w:r>
+      </w:hyperlink>
+      <w:r>
+        <w:rPr>
+          <w:rFonts w:ascii="Times New Roman" w:hAnsi="Times New Roman" w:cs="Times New Roman"/>
+        </w:rPr>
+        <w:t>). However, the bipartisan infrastructure bill of 2021 allocated a record $108 billion in funding for public transportation, with an eye toward line improvements</w:t>
+      </w:r>
+      <w:r>
+        <w:rPr>
+          <w:rFonts w:ascii="Times New Roman" w:hAnsi="Times New Roman" w:cs="Times New Roman"/>
+        </w:rPr>
+        <w:t>, repairs,</w:t>
+      </w:r>
+      <w:r>
+        <w:rPr>
+          <w:rFonts w:ascii="Times New Roman" w:hAnsi="Times New Roman" w:cs="Times New Roman"/>
+        </w:rPr>
+        <w:t xml:space="preserve"> and extensions. </w:t>
+      </w:r>
+    </w:p>
+    <w:p>
+      <w:pPr>
+        <w:pStyle w:val="NoSpacing"/>
+        <w:spacing w:after="120"/>
+        <w:rPr>
+          <w:rFonts w:ascii="Times New Roman" w:hAnsi="Times New Roman" w:cs="Times New Roman"/>
+        </w:rPr>
+      </w:pPr>
+      <w:r>
+        <w:rPr>
+          <w:rFonts w:ascii="Times New Roman" w:hAnsi="Times New Roman" w:cs="Times New Roman"/>
+        </w:rPr>
+        <w:t>Of all transit riders, 78% are either students or employed</w:t>
+      </w:r>
+      <w:r>
+        <w:rPr>
+          <w:rFonts w:ascii="Times New Roman" w:hAnsi="Times New Roman" w:cs="Times New Roman"/>
+        </w:rPr>
+        <w:t xml:space="preserve">. </w:t>
+      </w:r>
+      <w:r>
+        <w:rPr>
+          <w:rFonts w:ascii="Times New Roman" w:hAnsi="Times New Roman" w:cs="Times New Roman"/>
+        </w:rPr>
+        <w:t>Just shy of half of riders, 46%, have no vehicle available to them to complete the trip they take</w:t>
+      </w:r>
+      <w:r>
+        <w:rPr>
+          <w:rFonts w:ascii="Times New Roman" w:hAnsi="Times New Roman" w:cs="Times New Roman"/>
+        </w:rPr>
+        <w:t xml:space="preserve"> (</w:t>
+      </w:r>
+      <w:hyperlink r:id="rId9" w:history="1">
         <w:r>
           <w:rPr>
             <w:rStyle w:val="Hyperlink"/>
@@ -103,7 +201,49 @@
         <w:rPr>
           <w:rFonts w:ascii="Times New Roman" w:hAnsi="Times New Roman" w:cs="Times New Roman"/>
         </w:rPr>
-        <w:t xml:space="preserve">. </w:t>
+        <w:t>.</w:t>
+      </w:r>
+      <w:r>
+        <w:rPr>
+          <w:rFonts w:ascii="Times New Roman" w:hAnsi="Times New Roman" w:cs="Times New Roman"/>
+        </w:rPr>
+        <w:t xml:space="preserve"> With this in mind, </w:t>
+      </w:r>
+      <w:r>
+        <w:rPr>
+          <w:rFonts w:ascii="Times New Roman" w:hAnsi="Times New Roman" w:cs="Times New Roman"/>
+        </w:rPr>
+        <w:t xml:space="preserve">I posit that </w:t>
+      </w:r>
+      <w:r>
+        <w:rPr>
+          <w:rFonts w:ascii="Times New Roman" w:hAnsi="Times New Roman" w:cs="Times New Roman"/>
+        </w:rPr>
+        <w:t>improved or expanded public transportation systems will improve economic outcomes for existing riders given their high employment rate and relatively high inelasticity of demand for the service.</w:t>
+      </w:r>
+      <w:r>
+        <w:rPr>
+          <w:rFonts w:ascii="Times New Roman" w:hAnsi="Times New Roman" w:cs="Times New Roman"/>
+        </w:rPr>
+        <w:t xml:space="preserve"> </w:t>
+      </w:r>
+      <w:r>
+        <w:rPr>
+          <w:rFonts w:ascii="Times New Roman" w:hAnsi="Times New Roman" w:cs="Times New Roman"/>
+        </w:rPr>
+        <w:t xml:space="preserve">I will test this hypothesis by executing a difference-in-differences framework using data from the </w:t>
+      </w:r>
+      <w:r>
+        <w:rPr>
+          <w:rFonts w:ascii="Times New Roman" w:hAnsi="Times New Roman" w:cs="Times New Roman"/>
+        </w:rPr>
+        <w:t>Longitudinal Employer-Household Dynamics (LEHD)</w:t>
+      </w:r>
+      <w:r>
+        <w:rPr>
+          <w:rFonts w:ascii="Times New Roman" w:hAnsi="Times New Roman" w:cs="Times New Roman"/>
+        </w:rPr>
+        <w:t xml:space="preserve"> survey at the Census Bureau. This research will inform policymakers about how public transportation affects local residents and can be used to directly improve and optimize transit policy. </w:t>
       </w:r>
     </w:p>
     <w:p>
@@ -117,59 +257,60 @@
       <w:r>
         <w:rPr>
           <w:rFonts w:ascii="Times New Roman" w:hAnsi="Times New Roman" w:cs="Times New Roman"/>
-        </w:rPr>
-        <w:t xml:space="preserve">With that said, the public transportation infrastructure in the U.S. is aging. </w:t>
-      </w:r>
-      <w:r>
-        <w:rPr>
-          <w:rFonts w:ascii="Times New Roman" w:hAnsi="Times New Roman" w:cs="Times New Roman"/>
-        </w:rPr>
-        <w:t>Without intervention b</w:t>
-      </w:r>
-      <w:r>
-        <w:rPr>
-          <w:rFonts w:ascii="Times New Roman" w:hAnsi="Times New Roman" w:cs="Times New Roman"/>
-        </w:rPr>
-        <w:t xml:space="preserve">y </w:t>
-      </w:r>
-      <w:r>
-        <w:rPr>
-          <w:rFonts w:ascii="Times New Roman" w:hAnsi="Times New Roman" w:cs="Times New Roman"/>
-          <w:color w:val="FF0000"/>
-        </w:rPr>
-        <w:t xml:space="preserve">2029, 30% </w:t>
-      </w:r>
-      <w:r>
-        <w:rPr>
-          <w:rFonts w:ascii="Times New Roman" w:hAnsi="Times New Roman" w:cs="Times New Roman"/>
-        </w:rPr>
-        <w:t xml:space="preserve">of the light rail fleet in the U.S. will be operating beyond </w:t>
-      </w:r>
-      <w:r>
-        <w:rPr>
-          <w:rFonts w:ascii="Times New Roman" w:hAnsi="Times New Roman" w:cs="Times New Roman"/>
-        </w:rPr>
-        <w:t>its capacity without refurbishments. However, the bipartisan infrastructure bill of 2021 allocated a record $108 billion in funding for public transportation, with an eye toward line improvements and extensions.</w:t>
-      </w:r>
-      <w:r>
-        <w:rPr>
-          <w:rFonts w:ascii="Times New Roman" w:hAnsi="Times New Roman" w:cs="Times New Roman"/>
-        </w:rPr>
-        <w:t xml:space="preserve"> Given </w:t>
-      </w:r>
-      <w:proofErr w:type="gramStart"/>
-      <w:r>
-        <w:rPr>
-          <w:rFonts w:ascii="Times New Roman" w:hAnsi="Times New Roman" w:cs="Times New Roman"/>
-        </w:rPr>
-        <w:t>that</w:t>
-      </w:r>
-      <w:proofErr w:type="gramEnd"/>
-      <w:r>
-        <w:rPr>
-          <w:rFonts w:ascii="Times New Roman" w:hAnsi="Times New Roman" w:cs="Times New Roman"/>
-        </w:rPr>
-        <w:t xml:space="preserve"> </w:t>
+          <w:b/>
+          <w:bCs/>
+        </w:rPr>
+        <w:t>Summary</w:t>
+      </w:r>
+      <w:r>
+        <w:rPr>
+          <w:rFonts w:ascii="Times New Roman" w:hAnsi="Times New Roman" w:cs="Times New Roman"/>
+          <w:b/>
+          <w:bCs/>
+        </w:rPr>
+        <w:t>:</w:t>
+      </w:r>
+      <w:r>
+        <w:rPr>
+          <w:rFonts w:ascii="Times New Roman" w:hAnsi="Times New Roman" w:cs="Times New Roman"/>
+        </w:rPr>
+        <w:t xml:space="preserve"> I propose to measure local changes in</w:t>
+      </w:r>
+      <w:r>
+        <w:rPr>
+          <w:rFonts w:ascii="Times New Roman" w:hAnsi="Times New Roman" w:cs="Times New Roman"/>
+        </w:rPr>
+        <w:t xml:space="preserve"> individual residents’</w:t>
+      </w:r>
+      <w:r>
+        <w:rPr>
+          <w:rFonts w:ascii="Times New Roman" w:hAnsi="Times New Roman" w:cs="Times New Roman"/>
+        </w:rPr>
+        <w:t xml:space="preserve"> income following an increase in access to public transportation – in this case, a new train station. I hypothesize that </w:t>
+      </w:r>
+      <w:r>
+        <w:rPr>
+          <w:rFonts w:ascii="Times New Roman" w:hAnsi="Times New Roman" w:cs="Times New Roman"/>
+        </w:rPr>
+        <w:t>after</w:t>
+      </w:r>
+      <w:r>
+        <w:rPr>
+          <w:rFonts w:ascii="Times New Roman" w:hAnsi="Times New Roman" w:cs="Times New Roman"/>
+        </w:rPr>
+        <w:t xml:space="preserve"> residents get access to public transportation, </w:t>
+      </w:r>
+      <w:r>
+        <w:rPr>
+          <w:rFonts w:ascii="Times New Roman" w:hAnsi="Times New Roman" w:cs="Times New Roman"/>
+        </w:rPr>
+        <w:t>their wages will increase</w:t>
+      </w:r>
+      <w:r>
+        <w:rPr>
+          <w:rFonts w:ascii="Times New Roman" w:hAnsi="Times New Roman" w:cs="Times New Roman"/>
+        </w:rPr>
+        <w:t xml:space="preserve"> as a result of two mechanisms. First, they are more likely to retain current jobs with a more reliable mode of transportation. Second, they are more likely to be able to search for higher-paying jobs in a wider selection of areas in their metro region because of newfound public transit access. I will exploit the random variation of construction delays to transit projects and compare individuals living in areas with significant delays to those living in areas with minimal delays to measure the effect of gaining physical access to a transit station.</w:t>
       </w:r>
     </w:p>
     <w:p>
@@ -186,13 +327,41 @@
           <w:b/>
           <w:bCs/>
         </w:rPr>
-        <w:t>Summary</w:t>
-      </w:r>
-      <w:r>
-        <w:rPr>
-          <w:rFonts w:ascii="Times New Roman" w:hAnsi="Times New Roman" w:cs="Times New Roman"/>
-        </w:rPr>
-        <w:t xml:space="preserve"> I propose to measure local changes in income following an increase in access to public transportation – in this case, a new train station. I hypothesize that when residents get access to public transportation, their labor market outcomes will improve as a result of two mechanisms. First, they are more likely to retain current jobs with a more reliable mode of transportation. Second, they are more likely to be able to search for higher-paying jobs in a wider selection of areas in their metro region because of newfound public transit access. I will exploit the random variation of construction delays to transit projects and compare individuals living in areas with significant delays to those living in areas with minimal delays to measure the effect of gaining physical access to a transit station.</w:t>
+        <w:t>Empirical Strategy</w:t>
+      </w:r>
+      <w:r>
+        <w:rPr>
+          <w:rFonts w:ascii="Times New Roman" w:hAnsi="Times New Roman" w:cs="Times New Roman"/>
+          <w:b/>
+          <w:bCs/>
+        </w:rPr>
+        <w:t>:</w:t>
+      </w:r>
+      <w:r>
+        <w:rPr>
+          <w:rFonts w:ascii="Times New Roman" w:hAnsi="Times New Roman" w:cs="Times New Roman"/>
+          <w:b/>
+          <w:bCs/>
+        </w:rPr>
+        <w:t xml:space="preserve"> </w:t>
+      </w:r>
+      <w:r>
+        <w:rPr>
+          <w:rFonts w:ascii="Times New Roman" w:hAnsi="Times New Roman" w:cs="Times New Roman"/>
+        </w:rPr>
+        <w:t xml:space="preserve">I will employ the </w:t>
+      </w:r>
+      <w:r>
+        <w:rPr>
+          <w:rFonts w:ascii="Times New Roman" w:hAnsi="Times New Roman" w:cs="Times New Roman"/>
+        </w:rPr>
+        <w:t>LEHD</w:t>
+      </w:r>
+      <w:r>
+        <w:rPr>
+          <w:rFonts w:ascii="Times New Roman" w:hAnsi="Times New Roman" w:cs="Times New Roman"/>
+        </w:rPr>
+        <w:t xml:space="preserve"> data at the Census Bureau to answer this question. The Transit Costs Project (TCP), a project funded by the NYU Marron Institute of Urban Management, has compiled a database of new and completed transit projects around the world from the last two decades. Beginning with this database and adding to it myself, I have identified 21 U.S.-based projects featuring a total of 187 station openings across 10 cities. I will identify individuals in the LEHD who live near these stations and analyze their labor market outcomes before and after the station openings.</w:t>
       </w:r>
     </w:p>
     <w:p>
@@ -206,16 +375,38 @@
       <w:r>
         <w:rPr>
           <w:rFonts w:ascii="Times New Roman" w:hAnsi="Times New Roman" w:cs="Times New Roman"/>
-          <w:b/>
-          <w:bCs/>
-        </w:rPr>
-        <w:t xml:space="preserve">Empirical Strategy </w:t>
-      </w:r>
-      <w:r>
-        <w:rPr>
-          <w:rFonts w:ascii="Times New Roman" w:hAnsi="Times New Roman" w:cs="Times New Roman"/>
-        </w:rPr>
-        <w:t>I will employ the Longitudinal Employer-Household Dynamics (LEHD) data at the Census Bureau to answer this question. The Transit Costs Project (TCP), a project funded by the NYU Marron Institute of Urban Management, has compiled a database of new and completed transit projects around the world from the last two decades. Beginning with this database and adding to it myself, I have identified 21 U.S.-based projects featuring a total of 187 station openings across 10 cities. I will identify individuals in the LEHD who live near these stations and analyze their labor market outcomes before and after the station openings.</w:t>
+        </w:rPr>
+        <w:t>T</w:t>
+      </w:r>
+      <w:r>
+        <w:rPr>
+          <w:rFonts w:ascii="Times New Roman" w:hAnsi="Times New Roman" w:cs="Times New Roman"/>
+        </w:rPr>
+        <w:t xml:space="preserve">here are a number of anticipatory effects which come into play with regard to rail projects. In their 2004 paper, McMillen and McDonald demonstrate that “the housing market [surrounding the area of Chicago’s orange line] anticipated the opening of the line,” (McMillen and McDonald). In the same way, workers </w:t>
+      </w:r>
+      <w:r>
+        <w:rPr>
+          <w:rFonts w:ascii="Times New Roman" w:hAnsi="Times New Roman" w:cs="Times New Roman"/>
+        </w:rPr>
+        <w:t>will</w:t>
+      </w:r>
+      <w:r>
+        <w:rPr>
+          <w:rFonts w:ascii="Times New Roman" w:hAnsi="Times New Roman" w:cs="Times New Roman"/>
+        </w:rPr>
+        <w:t xml:space="preserve"> adjust to the news of a new train station in the neighborhood by moving into or out of the neighborhood – while higher-income individuals may migrate into the area, lower-income residents may be priced out</w:t>
+      </w:r>
+      <w:r>
+        <w:rPr>
+          <w:rFonts w:ascii="Times New Roman" w:hAnsi="Times New Roman" w:cs="Times New Roman"/>
+        </w:rPr>
+        <w:t xml:space="preserve"> by the same dynamics which cause the change in the housing market identified by McMillen and McDonald</w:t>
+      </w:r>
+      <w:r>
+        <w:rPr>
+          <w:rFonts w:ascii="Times New Roman" w:hAnsi="Times New Roman" w:cs="Times New Roman"/>
+        </w:rPr>
+        <w:t>. Similarly, employers may adjust to newfound mobility in areas surrounding new stations – proximity to a rail line could be considered an employee benefit, for example, so a new business may choose to open their headquarters in the area following a station opening.</w:t>
       </w:r>
     </w:p>
     <w:p>
@@ -226,23 +417,59 @@
           <w:rFonts w:ascii="Times New Roman" w:hAnsi="Times New Roman" w:cs="Times New Roman"/>
         </w:rPr>
       </w:pPr>
-      <w:r>
-        <w:rPr>
-          <w:rFonts w:ascii="Times New Roman" w:hAnsi="Times New Roman" w:cs="Times New Roman"/>
-        </w:rPr>
-        <w:t>With that said, there are a number of anticipatory effects which come into play with regard to rail projects. In their 2004 paper, McMillen and McDonald demonstrate that “the housing market [surrounding the area of Chicago’s orange line] anticipated the opening of the line,” (McMillen and McDonald). In the same way, workers may adjust to the news of a new train station in the neighborhood by moving into or out of the neighborhood – while higher-income individuals may migrate into the area, lower-income residents may be priced out</w:t>
-      </w:r>
-      <w:r>
-        <w:rPr>
-          <w:rFonts w:ascii="Times New Roman" w:hAnsi="Times New Roman" w:cs="Times New Roman"/>
-        </w:rPr>
-        <w:t xml:space="preserve"> by the same dynamics which cause the change in the housing market identified by McMillen and McDonald</w:t>
-      </w:r>
-      <w:r>
-        <w:rPr>
-          <w:rFonts w:ascii="Times New Roman" w:hAnsi="Times New Roman" w:cs="Times New Roman"/>
-        </w:rPr>
-        <w:t>. Similarly, employers may adjust to newfound mobility in areas surrounding new stations – proximity to a rail line could be considered an employee benefit, for example, so a new business may choose to open their headquarters in the area following a station opening.</w:t>
+      <w:commentRangeStart w:id="0"/>
+      <w:r>
+        <w:rPr>
+          <w:rFonts w:ascii="Times New Roman" w:hAnsi="Times New Roman" w:cs="Times New Roman"/>
+        </w:rPr>
+        <w:t>In order to control for these anticipatory effects</w:t>
+      </w:r>
+      <w:commentRangeEnd w:id="0"/>
+      <w:r>
+        <w:rPr>
+          <w:rStyle w:val="CommentReference"/>
+          <w:rFonts w:ascii="Times New Roman" w:hAnsi="Times New Roman" w:cs="Times New Roman"/>
+          <w:sz w:val="22"/>
+          <w:szCs w:val="22"/>
+        </w:rPr>
+        <w:commentReference w:id="0"/>
+      </w:r>
+      <w:r>
+        <w:rPr>
+          <w:rFonts w:ascii="Times New Roman" w:hAnsi="Times New Roman" w:cs="Times New Roman"/>
+        </w:rPr>
+        <w:t xml:space="preserve">, I will leverage the variation in delays to station openings. Any transit project which receives federal funds </w:t>
+      </w:r>
+      <w:r>
+        <w:rPr>
+          <w:rFonts w:ascii="Times New Roman" w:hAnsi="Times New Roman" w:cs="Times New Roman"/>
+        </w:rPr>
+        <w:t>has to complete an environmental impact statement as a part of the required National Environmental Policy Act process</w:t>
+      </w:r>
+      <w:r>
+        <w:rPr>
+          <w:rFonts w:ascii="Times New Roman" w:hAnsi="Times New Roman" w:cs="Times New Roman"/>
+        </w:rPr>
+        <w:t>.</w:t>
+      </w:r>
+      <w:r>
+        <w:rPr>
+          <w:rFonts w:ascii="Times New Roman" w:hAnsi="Times New Roman" w:cs="Times New Roman"/>
+        </w:rPr>
+        <w:t xml:space="preserve"> This process begins with a decision as to how significantly the proposed project will affect the environment. Projects will have to submit a categorical exclusion (CE) if project leaders contend that the project will have no impact on the surrounding environment; an environmental assessment (EA) if its environmental impact is unknown; or an environmental impact statement (EIS) if it is likely to have a significant impact on the surrounding </w:t>
+      </w:r>
+      <w:r>
+        <w:rPr>
+          <w:rFonts w:ascii="Times New Roman" w:hAnsi="Times New Roman" w:cs="Times New Roman"/>
+        </w:rPr>
+        <w:lastRenderedPageBreak/>
+        <w:t xml:space="preserve">environment. This is a largely public process which tends to mark the beginning of public awareness of transportation projects. </w:t>
+      </w:r>
+      <w:r>
+        <w:rPr>
+          <w:rFonts w:ascii="Times New Roman" w:hAnsi="Times New Roman" w:cs="Times New Roman"/>
+        </w:rPr>
+        <w:t xml:space="preserve">Other delays may result from environmental factors like severe weather or from political factors like local and state-wide elections. </w:t>
       </w:r>
     </w:p>
     <w:p>
@@ -257,7 +484,66 @@
         <w:rPr>
           <w:rFonts w:ascii="Times New Roman" w:hAnsi="Times New Roman" w:cs="Times New Roman"/>
         </w:rPr>
-        <w:t xml:space="preserve">As a result, neighborhood dynamics will be in flux after the announcement of the opening of a train line for reasons beyond the increased mobility of incumbent residents. A comparison of residents of a given neighborhood before and after the introduction of a transit line would result in an incomplete measure of the line’s effect, as we would not be able to measure its effect on those residents who moved out of the area after its introduction. Further, a comparison across neighborhoods while allowing the existence of transit to vary would rely on an imperfect control group. The allocation of transit projects to particular neighborhoods is not random, so such a comparison would not be able to account for neighborhood characteristics that make these areas likely to receive transit projects. </w:t>
+        <w:t>While nearly every transit-related construction project will likely be delayed for some period of time, the length of these delays will vary nearly randomly and have little to do with a</w:t>
+      </w:r>
+      <w:r>
+        <w:rPr>
+          <w:rFonts w:ascii="Times New Roman" w:hAnsi="Times New Roman" w:cs="Times New Roman"/>
+        </w:rPr>
+        <w:t>n individual</w:t>
+      </w:r>
+      <w:r>
+        <w:rPr>
+          <w:rFonts w:ascii="Times New Roman" w:hAnsi="Times New Roman" w:cs="Times New Roman"/>
+        </w:rPr>
+        <w:t xml:space="preserve"> resident’s mobility. </w:t>
+      </w:r>
+      <w:commentRangeStart w:id="1"/>
+      <w:r>
+        <w:rPr>
+          <w:rFonts w:ascii="Times New Roman" w:hAnsi="Times New Roman" w:cs="Times New Roman"/>
+        </w:rPr>
+        <w:t>I will take advantage of this exogenous variation to compare individuals in neighborhoods with a</w:t>
+      </w:r>
+      <w:r>
+        <w:rPr>
+          <w:rFonts w:ascii="Times New Roman" w:hAnsi="Times New Roman" w:cs="Times New Roman"/>
+        </w:rPr>
+        <w:t xml:space="preserve"> delayed </w:t>
+      </w:r>
+      <w:r>
+        <w:rPr>
+          <w:rFonts w:ascii="Times New Roman" w:hAnsi="Times New Roman" w:cs="Times New Roman"/>
+        </w:rPr>
+        <w:t xml:space="preserve">station opening to individuals in neighborhoods </w:t>
+      </w:r>
+      <w:r>
+        <w:rPr>
+          <w:rFonts w:ascii="Times New Roman" w:hAnsi="Times New Roman" w:cs="Times New Roman"/>
+        </w:rPr>
+        <w:t>with a</w:t>
+      </w:r>
+      <w:r>
+        <w:rPr>
+          <w:rFonts w:ascii="Times New Roman" w:hAnsi="Times New Roman" w:cs="Times New Roman"/>
+        </w:rPr>
+        <w:t xml:space="preserve"> successful station opening.</w:t>
+      </w:r>
+      <w:commentRangeEnd w:id="1"/>
+      <w:r>
+        <w:rPr>
+          <w:rStyle w:val="CommentReference"/>
+          <w:rFonts w:ascii="Times New Roman" w:hAnsi="Times New Roman" w:cs="Times New Roman"/>
+          <w:sz w:val="22"/>
+          <w:szCs w:val="22"/>
+        </w:rPr>
+        <w:commentReference w:id="1"/>
+      </w:r>
+      <w:r>
+        <w:rPr>
+          <w:rFonts w:ascii="Times New Roman" w:hAnsi="Times New Roman" w:cs="Times New Roman"/>
+        </w:rPr>
+        <w:t xml:space="preserve"> In doing so, I will be able to hold fixed the fact that both residents come from neighborhoods chosen for transit projects, and simply vary the time at which they get physical access to new transit. </w:t>
       </w:r>
     </w:p>
     <w:p>
@@ -268,14 +554,14 @@
           <w:rFonts w:ascii="Times New Roman" w:hAnsi="Times New Roman" w:cs="Times New Roman"/>
         </w:rPr>
       </w:pPr>
-      <w:commentRangeStart w:id="0"/>
-      <w:r>
-        <w:rPr>
-          <w:rFonts w:ascii="Times New Roman" w:hAnsi="Times New Roman" w:cs="Times New Roman"/>
-        </w:rPr>
-        <w:t>In order to control for these anticipatory effects</w:t>
-      </w:r>
-      <w:commentRangeEnd w:id="0"/>
+      <w:commentRangeStart w:id="2"/>
+      <w:r>
+        <w:rPr>
+          <w:rFonts w:ascii="Times New Roman" w:hAnsi="Times New Roman" w:cs="Times New Roman"/>
+        </w:rPr>
+        <w:t xml:space="preserve">I will create a time index in relation to when a given station opening was announced and when it actually opened. </w:t>
+      </w:r>
+      <w:commentRangeEnd w:id="2"/>
       <w:r>
         <w:rPr>
           <w:rStyle w:val="CommentReference"/>
@@ -283,57 +569,25 @@
           <w:sz w:val="22"/>
           <w:szCs w:val="22"/>
         </w:rPr>
-        <w:commentReference w:id="0"/>
-      </w:r>
-      <w:r>
-        <w:rPr>
-          <w:rFonts w:ascii="Times New Roman" w:hAnsi="Times New Roman" w:cs="Times New Roman"/>
-        </w:rPr>
-        <w:t xml:space="preserve">, I will leverage the variation in delays to station openings. Any transit project which receives federal funds has to complete an environmental impact statement for </w:t>
-      </w:r>
-      <w:r>
-        <w:rPr>
-          <w:rFonts w:ascii="Times New Roman" w:hAnsi="Times New Roman" w:cs="Times New Roman"/>
-        </w:rPr>
-        <w:lastRenderedPageBreak/>
-        <w:t xml:space="preserve">submission to the Environmental Protection Agency – delays resulting from this process are common and vary widely in length. Other delays may result from environmental factors like severe </w:t>
-      </w:r>
-      <w:proofErr w:type="gramStart"/>
-      <w:r>
-        <w:rPr>
-          <w:rFonts w:ascii="Times New Roman" w:hAnsi="Times New Roman" w:cs="Times New Roman"/>
-        </w:rPr>
-        <w:t>weather;</w:t>
-      </w:r>
-      <w:proofErr w:type="gramEnd"/>
-      <w:r>
-        <w:rPr>
-          <w:rFonts w:ascii="Times New Roman" w:hAnsi="Times New Roman" w:cs="Times New Roman"/>
-        </w:rPr>
-        <w:t xml:space="preserve"> or from political factors like local and state-wide elections. While nearly every transit-related construction project will likely be delayed for some period of time, the length of these delays will vary nearly randomly and have little to do with a resident’s mobility. </w:t>
-      </w:r>
-      <w:commentRangeStart w:id="1"/>
-      <w:r>
-        <w:rPr>
-          <w:rFonts w:ascii="Times New Roman" w:hAnsi="Times New Roman" w:cs="Times New Roman"/>
-        </w:rPr>
-        <w:t>I will take advantage of this exogenous variation to compare individuals in neighborhoods with an announced station opening to individuals in neighborhoods close to successful station openings.</w:t>
-      </w:r>
-      <w:commentRangeEnd w:id="1"/>
-      <w:r>
-        <w:rPr>
-          <w:rStyle w:val="CommentReference"/>
-          <w:rFonts w:ascii="Times New Roman" w:hAnsi="Times New Roman" w:cs="Times New Roman"/>
-          <w:sz w:val="22"/>
-          <w:szCs w:val="22"/>
-        </w:rPr>
-        <w:commentReference w:id="1"/>
-      </w:r>
-      <w:r>
-        <w:rPr>
-          <w:rFonts w:ascii="Times New Roman" w:hAnsi="Times New Roman" w:cs="Times New Roman"/>
-        </w:rPr>
-        <w:t xml:space="preserve"> In doing so, I will be able to hold fixed the fact that both residents come from neighborhoods chosen for transit projects, and simply vary the time at which they get physical access to new transit. </w:t>
+        <w:commentReference w:id="2"/>
+      </w:r>
+      <w:r>
+        <w:rPr>
+          <w:rFonts w:ascii="Times New Roman" w:hAnsi="Times New Roman" w:cs="Times New Roman"/>
+        </w:rPr>
+        <w:t xml:space="preserve"> </w:t>
+      </w:r>
+      <w:r>
+        <w:rPr>
+          <w:rFonts w:ascii="Times New Roman" w:hAnsi="Times New Roman" w:cs="Times New Roman"/>
+        </w:rPr>
+        <w:t xml:space="preserve">The Environmental Protection Agency’s (EPA) EIS database maintains all records of EIS submissions since 1987. I will be able to cross-reference this database with the TCP database of transit projects in order to establish a time index when each project was functionally announced through this process. </w:t>
+      </w:r>
+      <w:r>
+        <w:rPr>
+          <w:rFonts w:ascii="Times New Roman" w:hAnsi="Times New Roman" w:cs="Times New Roman"/>
+        </w:rPr>
+        <w:t xml:space="preserve">After controlling for relevant neighborhood- and worker-level characteristics, the length of these delays will be exogenous to the larger labor market. </w:t>
       </w:r>
     </w:p>
     <w:p>
@@ -341,38 +595,6 @@
         <w:pStyle w:val="NoSpacing"/>
         <w:spacing w:after="120"/>
         <w:rPr>
-          <w:rFonts w:ascii="Times New Roman" w:hAnsi="Times New Roman" w:cs="Times New Roman"/>
-        </w:rPr>
-      </w:pPr>
-      <w:commentRangeStart w:id="2"/>
-      <w:r>
-        <w:rPr>
-          <w:rFonts w:ascii="Times New Roman" w:hAnsi="Times New Roman" w:cs="Times New Roman"/>
-        </w:rPr>
-        <w:t xml:space="preserve">I will create a time index in relation to when a given station opening was announced and when it actually opened. </w:t>
-      </w:r>
-      <w:commentRangeEnd w:id="2"/>
-      <w:r>
-        <w:rPr>
-          <w:rStyle w:val="CommentReference"/>
-          <w:rFonts w:ascii="Times New Roman" w:hAnsi="Times New Roman" w:cs="Times New Roman"/>
-          <w:sz w:val="22"/>
-          <w:szCs w:val="22"/>
-        </w:rPr>
-        <w:commentReference w:id="2"/>
-      </w:r>
-      <w:r>
-        <w:rPr>
-          <w:rFonts w:ascii="Times New Roman" w:hAnsi="Times New Roman" w:cs="Times New Roman"/>
-        </w:rPr>
-        <w:t xml:space="preserve">After controlling for relevant neighborhood- and worker-level characteristics, the length of these delays will be exogenous to the larger labor market. I will then control for time between the initial construction announcement and the opening of the station.  </w:t>
-      </w:r>
-    </w:p>
-    <w:p>
-      <w:pPr>
-        <w:pStyle w:val="NoSpacing"/>
-        <w:spacing w:after="120"/>
-        <w:rPr>
           <w:rFonts w:ascii="Times New Roman" w:eastAsiaTheme="minorEastAsia" w:hAnsi="Times New Roman" w:cs="Times New Roman"/>
         </w:rPr>
       </w:pPr>
@@ -380,21 +602,13 @@
         <w:rPr>
           <w:rFonts w:ascii="Times New Roman" w:hAnsi="Times New Roman" w:cs="Times New Roman"/>
         </w:rPr>
-        <w:t xml:space="preserve">I will then execute an event study with a difference-in-differences analysis which takes advantage of the exogenous nature of the time delays, estimating the difference in labor market outcomes of individuals living near stations that opened on time (or with limited delay) to individuals living in areas with stations that have been significantly delayed. I will regress wages of individuals in neighborhood </w:t>
-      </w:r>
-      <m:oMath>
-        <m:r>
-          <w:rPr>
-            <w:rFonts w:ascii="Cambria Math" w:hAnsi="Cambria Math" w:cs="Times New Roman"/>
-          </w:rPr>
-          <m:t>j</m:t>
-        </m:r>
-      </m:oMath>
-      <w:r>
-        <w:rPr>
-          <w:rFonts w:ascii="Times New Roman" w:eastAsiaTheme="minorEastAsia" w:hAnsi="Times New Roman" w:cs="Times New Roman"/>
-        </w:rPr>
-        <w:t xml:space="preserve"> during period </w:t>
+        <w:t>I will then execute an event study with a difference-in-differences analysis which takes advantage of the exogenous nature of the time delays, estimating the difference in labor market outcomes of individuals living near stations that opened on time (or with limited delay) to individuals living in areas with stations that have been significantly delayed. I will regress wages of individual</w:t>
+      </w:r>
+      <w:r>
+        <w:rPr>
+          <w:rFonts w:ascii="Times New Roman" w:hAnsi="Times New Roman" w:cs="Times New Roman"/>
+        </w:rPr>
+        <w:t xml:space="preserve"> </w:t>
       </w:r>
       <m:oMath>
         <m:r>
@@ -406,9 +620,61 @@
       </m:oMath>
       <w:r>
         <w:rPr>
+          <w:rFonts w:ascii="Times New Roman" w:hAnsi="Times New Roman" w:cs="Times New Roman"/>
+        </w:rPr>
+        <w:t xml:space="preserve"> </w:t>
+      </w:r>
+      <w:r>
+        <w:rPr>
           <w:rFonts w:ascii="Times New Roman" w:eastAsiaTheme="minorEastAsia" w:hAnsi="Times New Roman" w:cs="Times New Roman"/>
         </w:rPr>
-        <w:t xml:space="preserve"> on the interaction of the status of the proposed station and indexed time effect. I will </w:t>
+        <w:t xml:space="preserve">during period </w:t>
+      </w:r>
+      <m:oMath>
+        <m:r>
+          <w:rPr>
+            <w:rFonts w:ascii="Cambria Math" w:eastAsiaTheme="minorEastAsia" w:hAnsi="Cambria Math" w:cs="Times New Roman"/>
+          </w:rPr>
+          <m:t>j</m:t>
+        </m:r>
+      </m:oMath>
+      <w:r>
+        <w:rPr>
+          <w:rFonts w:ascii="Times New Roman" w:eastAsiaTheme="minorEastAsia" w:hAnsi="Times New Roman" w:cs="Times New Roman"/>
+        </w:rPr>
+        <w:t xml:space="preserve"> </w:t>
+      </w:r>
+      <w:r>
+        <w:rPr>
+          <w:rFonts w:ascii="Times New Roman" w:eastAsiaTheme="minorEastAsia" w:hAnsi="Times New Roman" w:cs="Times New Roman"/>
+        </w:rPr>
+        <w:t>on the interaction of the status of the proposed station</w:t>
+      </w:r>
+      <w:r>
+        <w:rPr>
+          <w:rFonts w:ascii="Times New Roman" w:eastAsiaTheme="minorEastAsia" w:hAnsi="Times New Roman" w:cs="Times New Roman"/>
+        </w:rPr>
+        <w:t xml:space="preserve"> (</w:t>
+      </w:r>
+      <m:oMath>
+        <m:r>
+          <w:rPr>
+            <w:rFonts w:ascii="Cambria Math" w:eastAsiaTheme="minorEastAsia" w:hAnsi="Cambria Math" w:cs="Times New Roman"/>
+          </w:rPr>
+          <m:t>PostOpen</m:t>
+        </m:r>
+      </m:oMath>
+      <w:r>
+        <w:rPr>
+          <w:rFonts w:ascii="Times New Roman" w:eastAsiaTheme="minorEastAsia" w:hAnsi="Times New Roman" w:cs="Times New Roman"/>
+        </w:rPr>
+        <w:t>)</w:t>
+      </w:r>
+      <w:r>
+        <w:rPr>
+          <w:rFonts w:ascii="Times New Roman" w:eastAsiaTheme="minorEastAsia" w:hAnsi="Times New Roman" w:cs="Times New Roman"/>
+        </w:rPr>
+        <w:t xml:space="preserve"> and indexed time effect. I will </w:t>
       </w:r>
       <w:r>
         <w:rPr>
@@ -448,7 +714,53 @@
         <w:rPr>
           <w:rFonts w:ascii="Times New Roman" w:eastAsiaTheme="minorEastAsia" w:hAnsi="Times New Roman" w:cs="Times New Roman"/>
         </w:rPr>
-        <w:t>) and year fixed effects.</w:t>
+        <w:t>) and year fixed effects</w:t>
+      </w:r>
+      <w:r>
+        <w:rPr>
+          <w:rFonts w:ascii="Times New Roman" w:eastAsiaTheme="minorEastAsia" w:hAnsi="Times New Roman" w:cs="Times New Roman"/>
+        </w:rPr>
+        <w:t xml:space="preserve"> (</w:t>
+      </w:r>
+      <m:oMath>
+        <m:sSub>
+          <m:sSubPr>
+            <m:ctrlPr>
+              <w:rPr>
+                <w:rFonts w:ascii="Cambria Math" w:eastAsiaTheme="minorEastAsia" w:hAnsi="Cambria Math" w:cs="Times New Roman"/>
+                <w:i/>
+              </w:rPr>
+            </m:ctrlPr>
+          </m:sSubPr>
+          <m:e>
+            <m:r>
+              <w:rPr>
+                <w:rFonts w:ascii="Cambria Math" w:eastAsiaTheme="minorEastAsia" w:hAnsi="Cambria Math" w:cs="Times New Roman"/>
+              </w:rPr>
+              <m:t>γ</m:t>
+            </m:r>
+          </m:e>
+          <m:sub>
+            <m:r>
+              <w:rPr>
+                <w:rFonts w:ascii="Cambria Math" w:eastAsiaTheme="minorEastAsia" w:hAnsi="Cambria Math" w:cs="Times New Roman"/>
+              </w:rPr>
+              <m:t>j</m:t>
+            </m:r>
+          </m:sub>
+        </m:sSub>
+        <m:r>
+          <w:rPr>
+            <w:rFonts w:ascii="Cambria Math" w:eastAsiaTheme="minorEastAsia" w:hAnsi="Cambria Math" w:cs="Times New Roman"/>
+          </w:rPr>
+          <m:t>)</m:t>
+        </m:r>
+      </m:oMath>
+      <w:r>
+        <w:rPr>
+          <w:rFonts w:ascii="Times New Roman" w:eastAsiaTheme="minorEastAsia" w:hAnsi="Times New Roman" w:cs="Times New Roman"/>
+        </w:rPr>
+        <w:t>.</w:t>
       </w:r>
     </w:p>
     <w:p>
@@ -558,9 +870,6 @@
             </m:e>
             <m:sub>
               <m:r>
-                <m:rPr>
-                  <m:sty m:val="p"/>
-                </m:rPr>
                 <w:rPr>
                   <w:rFonts w:ascii="Cambria Math" w:eastAsiaTheme="minorEastAsia" w:hAnsi="Cambria Math" w:cs="Times New Roman"/>
                 </w:rPr>
@@ -596,7 +905,7 @@
                 <w:rPr>
                   <w:rFonts w:ascii="Cambria Math" w:eastAsiaTheme="minorEastAsia" w:hAnsi="Cambria Math" w:cs="Times New Roman"/>
                 </w:rPr>
-                <m:t>i</m:t>
+                <m:t>j</m:t>
               </m:r>
             </m:sub>
           </m:sSub>
@@ -641,21 +950,76 @@
         <w:spacing w:after="120"/>
         <w:rPr>
           <w:rFonts w:ascii="Times New Roman" w:hAnsi="Times New Roman" w:cs="Times New Roman"/>
+        </w:rPr>
+      </w:pPr>
+      <w:r>
+        <w:rPr>
+          <w:rFonts w:ascii="Times New Roman" w:hAnsi="Times New Roman" w:cs="Times New Roman"/>
           <w:b/>
         </w:rPr>
-      </w:pPr>
+        <w:t>Intellectual Merit</w:t>
+      </w:r>
       <w:r>
         <w:rPr>
           <w:rFonts w:ascii="Times New Roman" w:hAnsi="Times New Roman" w:cs="Times New Roman"/>
           <w:b/>
         </w:rPr>
-        <w:t xml:space="preserve">Intellectual Merit </w:t>
-      </w:r>
-      <w:r>
-        <w:rPr>
-          <w:rFonts w:ascii="Times New Roman" w:hAnsi="Times New Roman" w:cs="Times New Roman"/>
-        </w:rPr>
-        <w:t xml:space="preserve">Novel empirical approach: In my review of related papers, I am the first researcher to propose exploiting variation in delays in order to identify transit effects on workers. </w:t>
+        <w:t>:</w:t>
+      </w:r>
+      <w:r>
+        <w:rPr>
+          <w:rFonts w:ascii="Times New Roman" w:hAnsi="Times New Roman" w:cs="Times New Roman"/>
+          <w:b/>
+        </w:rPr>
+        <w:t xml:space="preserve"> </w:t>
+      </w:r>
+      <w:r>
+        <w:rPr>
+          <w:rFonts w:ascii="Times New Roman" w:hAnsi="Times New Roman" w:cs="Times New Roman"/>
+        </w:rPr>
+        <w:t>Previous</w:t>
+      </w:r>
+      <w:r>
+        <w:rPr>
+          <w:rFonts w:ascii="Times New Roman" w:hAnsi="Times New Roman" w:cs="Times New Roman"/>
+        </w:rPr>
+        <w:t xml:space="preserve"> papers have focused on the impact of transit on neighborhood-wide employment</w:t>
+      </w:r>
+      <w:r>
+        <w:rPr>
+          <w:rFonts w:ascii="Times New Roman" w:hAnsi="Times New Roman" w:cs="Times New Roman"/>
+        </w:rPr>
+        <w:t>. T</w:t>
+      </w:r>
+      <w:r>
+        <w:rPr>
+          <w:rFonts w:ascii="Times New Roman" w:hAnsi="Times New Roman" w:cs="Times New Roman"/>
+        </w:rPr>
+        <w:t>his approach assumes that neighborhood dynamics post-transit are solely the result of transit projects and not exogenous neighborhood dynamics. In doing so, these papers combine individual effects with the aforementioned sorting effects which will result after the announcement of a transit project. In focusing on individual wage effects, I will be able to control for whether observed individuals are new to the affected area or are incumbent residents, thereby introducing an additional tool for analyzing transit effects on local residents.</w:t>
+      </w:r>
+      <w:r>
+        <w:rPr>
+          <w:rFonts w:ascii="Times New Roman" w:hAnsi="Times New Roman" w:cs="Times New Roman"/>
+        </w:rPr>
+        <w:t xml:space="preserve"> </w:t>
+      </w:r>
+      <w:r>
+        <w:rPr>
+          <w:rFonts w:ascii="Times New Roman" w:hAnsi="Times New Roman" w:cs="Times New Roman"/>
+        </w:rPr>
+        <w:t>Further, other studies have not measured the effect of transit at the individual level – which is of particular interest to policymakers.</w:t>
+      </w:r>
+      <w:r>
+        <w:rPr>
+          <w:rFonts w:ascii="Times New Roman" w:hAnsi="Times New Roman" w:cs="Times New Roman"/>
+        </w:rPr>
+        <w:t xml:space="preserve"> I will be able to measure the additional utility which residents gain rather than attempting to quantify the utility “gained” by a neighborhood – which is a weak approximation of individual utility.</w:t>
+      </w:r>
+      <w:r>
+        <w:rPr>
+          <w:rFonts w:ascii="Times New Roman" w:hAnsi="Times New Roman" w:cs="Times New Roman"/>
+        </w:rPr>
+        <w:t xml:space="preserve"> </w:t>
       </w:r>
     </w:p>
     <w:p>
@@ -664,21 +1028,6 @@
         <w:spacing w:after="120"/>
         <w:rPr>
           <w:rFonts w:ascii="Times New Roman" w:hAnsi="Times New Roman" w:cs="Times New Roman"/>
-        </w:rPr>
-      </w:pPr>
-      <w:r>
-        <w:rPr>
-          <w:rFonts w:ascii="Times New Roman" w:hAnsi="Times New Roman" w:cs="Times New Roman"/>
-        </w:rPr>
-        <w:t>While previous papers have focused on the impact of transit on neighborhood-wide employment, this approach assumes that neighborhood dynamics post-transit are solely the result of transit projects and not exogenous neighborhood dynamics. In doing so, these papers combine individual effects with the aforementioned sorting effects which will result after the announcement of a transit project.  In focusing on individual wage effects, I will be able to control for whether observed individuals are new to the affected area or are incumbent residents, thereby introducing an additional tool for analyzing transit effects on local residents. I will be able to measure the additional utility which residents gain rather than attempting to quantify the utility “gained” by a neighborhood – which is a weak approximation of individual utility.</w:t>
-      </w:r>
-    </w:p>
-    <w:p>
-      <w:pPr>
-        <w:pStyle w:val="NoSpacing"/>
-        <w:spacing w:after="120"/>
-        <w:rPr>
-          <w:rFonts w:ascii="Times New Roman" w:hAnsi="Times New Roman" w:cs="Times New Roman"/>
           <w:b/>
         </w:rPr>
       </w:pPr>
@@ -687,7 +1036,21 @@
           <w:rFonts w:ascii="Times New Roman" w:hAnsi="Times New Roman" w:cs="Times New Roman"/>
           <w:b/>
         </w:rPr>
-        <w:t xml:space="preserve">Broader Impacts </w:t>
+        <w:t>Broader Impacts</w:t>
+      </w:r>
+      <w:r>
+        <w:rPr>
+          <w:rFonts w:ascii="Times New Roman" w:hAnsi="Times New Roman" w:cs="Times New Roman"/>
+          <w:b/>
+        </w:rPr>
+        <w:t>:</w:t>
+      </w:r>
+      <w:r>
+        <w:rPr>
+          <w:rFonts w:ascii="Times New Roman" w:hAnsi="Times New Roman" w:cs="Times New Roman"/>
+          <w:b/>
+        </w:rPr>
+        <w:t xml:space="preserve"> </w:t>
       </w:r>
       <w:r>
         <w:rPr>
@@ -695,16 +1058,18 @@
         </w:rPr>
         <w:t xml:space="preserve">My empirical strategy allows me to analyze the effects of transit policies in a way that avoids the pitfalls of focusing on neighborhood-level results. In focusing on the labor dynamics of a spatial area, it is possible to lose observed residents who move away – often because they are being pushed out. In focusing on individual-level results, I am able to retain these individuals in my sample using the LEHD and am likely to be able to have more leverage for measuring the effects of these policies particularly on low-income and marginalized populations – which tend to be those which are lost in similar studies which focus on neighborhoods rather than the individual. </w:t>
       </w:r>
-    </w:p>
-    <w:p>
-      <w:pPr>
-        <w:pStyle w:val="NoSpacing"/>
-        <w:rPr>
-          <w:rFonts w:ascii="Times New Roman" w:hAnsi="Times New Roman" w:cs="Times New Roman"/>
-          <w:b/>
-          <w:bCs/>
-        </w:rPr>
-      </w:pPr>
+      <w:r>
+        <w:rPr>
+          <w:rFonts w:ascii="Times New Roman" w:hAnsi="Times New Roman" w:cs="Times New Roman"/>
+        </w:rPr>
+        <w:t>. And finally, individuals with incomes below $15,000 are overrepresented in public transport ridership – while they make up 13% of the U.S. population, they are 21% of all riders. In cities with populations of 200,000 people or fewer, they represent 48% of the public transit ridership</w:t>
+      </w:r>
+      <w:r>
+        <w:rPr>
+          <w:rFonts w:ascii="Times New Roman" w:hAnsi="Times New Roman" w:cs="Times New Roman"/>
+        </w:rPr>
+        <w:t>.</w:t>
+      </w:r>
     </w:p>
     <w:p>
       <w:pPr>
@@ -764,65 +1129,8 @@
         <w:t>.</w:t>
       </w:r>
     </w:p>
-    <w:p>
-      <w:pPr>
-        <w:pStyle w:val="NoSpacing"/>
-        <w:rPr>
-          <w:rFonts w:ascii="Times New Roman" w:hAnsi="Times New Roman" w:cs="Times New Roman"/>
-          <w:b/>
-          <w:bCs/>
-          <w:color w:val="000000"/>
-          <w:u w:val="single"/>
-        </w:rPr>
-      </w:pPr>
-    </w:p>
-    <w:p>
-      <w:pPr>
-        <w:pStyle w:val="NoSpacing"/>
-        <w:rPr>
-          <w:rFonts w:ascii="Times New Roman" w:hAnsi="Times New Roman" w:cs="Times New Roman"/>
-          <w:b/>
-          <w:bCs/>
-          <w:color w:val="000000"/>
-          <w:u w:val="single"/>
-        </w:rPr>
-      </w:pPr>
-    </w:p>
-    <w:p>
-      <w:pPr>
-        <w:pStyle w:val="NoSpacing"/>
-        <w:rPr>
-          <w:rFonts w:ascii="Times New Roman" w:hAnsi="Times New Roman" w:cs="Times New Roman"/>
-          <w:b/>
-          <w:bCs/>
-          <w:color w:val="000000"/>
-          <w:u w:val="single"/>
-        </w:rPr>
-      </w:pPr>
-    </w:p>
-    <w:p>
-      <w:pPr>
-        <w:pStyle w:val="NoSpacing"/>
-        <w:rPr>
-          <w:rFonts w:ascii="Times New Roman" w:hAnsi="Times New Roman" w:cs="Times New Roman"/>
-          <w:b/>
-          <w:bCs/>
-          <w:color w:val="000000"/>
-          <w:u w:val="single"/>
-        </w:rPr>
-      </w:pPr>
-    </w:p>
-    <w:p>
-      <w:pPr>
-        <w:pStyle w:val="NoSpacing"/>
-        <w:rPr>
-          <w:rFonts w:ascii="Times New Roman" w:hAnsi="Times New Roman" w:cs="Times New Roman"/>
-        </w:rPr>
-      </w:pPr>
-    </w:p>
-    <w:p/>
     <w:sectPr>
-      <w:headerReference w:type="default" r:id="rId13"/>
+      <w:headerReference w:type="default" r:id="rId14"/>
       <w:pgSz w:w="12240" w:h="15840"/>
       <w:pgMar w:top="1440" w:right="1440" w:bottom="1440" w:left="1440" w:header="720" w:footer="720" w:gutter="0"/>
       <w:cols w:space="720"/>
@@ -1866,6 +2174,16 @@
       <w:shd w:val="clear" w:color="auto" w:fill="E1DFDD"/>
     </w:rPr>
   </w:style>
+  <w:style w:type="character" w:styleId="PlaceholderText">
+    <w:name w:val="Placeholder Text"/>
+    <w:basedOn w:val="DefaultParagraphFont"/>
+    <w:uiPriority w:val="99"/>
+    <w:semiHidden/>
+    <w:rsid w:val="00654FB2"/>
+    <w:rPr>
+      <w:color w:val="808080"/>
+    </w:rPr>
+  </w:style>
 </w:styles>
 </file>
 

</xml_diff>

<commit_message>
First draft mostly done
</commit_message>
<xml_diff>
--- a/proposal_writeups/ksadovi_research_proposal_v1.docx
+++ b/proposal_writeups/ksadovi_research_proposal_v1.docx
@@ -77,21 +77,7 @@
             <w:rStyle w:val="Hyperlink"/>
             <w:rFonts w:ascii="Times New Roman" w:hAnsi="Times New Roman" w:cs="Times New Roman"/>
           </w:rPr>
-          <w:t>American Society of C</w:t>
-        </w:r>
-        <w:r>
-          <w:rPr>
-            <w:rStyle w:val="Hyperlink"/>
-            <w:rFonts w:ascii="Times New Roman" w:hAnsi="Times New Roman" w:cs="Times New Roman"/>
-          </w:rPr>
-          <w:t>i</w:t>
-        </w:r>
-        <w:r>
-          <w:rPr>
-            <w:rStyle w:val="Hyperlink"/>
-            <w:rFonts w:ascii="Times New Roman" w:hAnsi="Times New Roman" w:cs="Times New Roman"/>
-          </w:rPr>
-          <w:t>vil Engineers</w:t>
+          <w:t>American Society of Civil Engineers</w:t>
         </w:r>
       </w:hyperlink>
       <w:r>
@@ -173,19 +159,25 @@
         <w:rPr>
           <w:rFonts w:ascii="Times New Roman" w:hAnsi="Times New Roman" w:cs="Times New Roman"/>
         </w:rPr>
-        <w:t>). However, the bipartisan infrastructure bill of 2021 allocated a record $108 billion in funding for public transportation, with an eye toward line improvements</w:t>
-      </w:r>
-      <w:r>
-        <w:rPr>
-          <w:rFonts w:ascii="Times New Roman" w:hAnsi="Times New Roman" w:cs="Times New Roman"/>
-        </w:rPr>
-        <w:t>, repairs,</w:t>
-      </w:r>
-      <w:r>
-        <w:rPr>
-          <w:rFonts w:ascii="Times New Roman" w:hAnsi="Times New Roman" w:cs="Times New Roman"/>
-        </w:rPr>
-        <w:t xml:space="preserve"> and extensions. </w:t>
+        <w:t>). However, the bipartisan infrastructure bill of 2021 allocated a record $108 billion in funding for public transportation, with an eye toward line improvements and extensions.</w:t>
+      </w:r>
+      <w:r>
+        <w:rPr>
+          <w:rFonts w:ascii="Times New Roman" w:hAnsi="Times New Roman" w:cs="Times New Roman"/>
+        </w:rPr>
+        <w:t xml:space="preserve"> </w:t>
+      </w:r>
+      <w:r>
+        <w:rPr>
+          <w:rFonts w:ascii="Times New Roman" w:hAnsi="Times New Roman" w:cs="Times New Roman"/>
+        </w:rPr>
+        <w:t xml:space="preserve">Evidence is needed to inform policymakers about how to maximize the impact of this investment on individual wellbeing. </w:t>
+      </w:r>
+      <w:r>
+        <w:rPr>
+          <w:rFonts w:ascii="Times New Roman" w:hAnsi="Times New Roman" w:cs="Times New Roman"/>
+        </w:rPr>
+        <w:t xml:space="preserve"> </w:t>
       </w:r>
     </w:p>
     <w:p>
@@ -257,7 +249,13 @@
         <w:rPr>
           <w:rFonts w:ascii="Times New Roman" w:hAnsi="Times New Roman" w:cs="Times New Roman"/>
         </w:rPr>
-        <w:t>improved or expanded public transportation systems will improve economic outcomes for existing riders given their high employment rate and relatively high inelasticity of demand for the service.</w:t>
+        <w:t>expanded</w:t>
+      </w:r>
+      <w:r>
+        <w:rPr>
+          <w:rFonts w:ascii="Times New Roman" w:hAnsi="Times New Roman" w:cs="Times New Roman"/>
+        </w:rPr>
+        <w:t xml:space="preserve"> public transportation systems will improve economic outcomes for existing riders given their high employment rate and relatively high inelasticity of demand for the service.</w:t>
       </w:r>
       <w:r>
         <w:rPr>
@@ -269,7 +267,19 @@
         <w:rPr>
           <w:rFonts w:ascii="Times New Roman" w:hAnsi="Times New Roman" w:cs="Times New Roman"/>
         </w:rPr>
-        <w:t xml:space="preserve">I will test this hypothesis by executing a difference-in-differences framework using data from the Longitudinal Employer-Household Dynamics (LEHD) survey at the Census Bureau. This research will inform policymakers about how public transportation affects local residents and can be used to directly improve and optimize transit policy. </w:t>
+        <w:t xml:space="preserve">I will test this hypothesis by executing </w:t>
+      </w:r>
+      <w:r>
+        <w:rPr>
+          <w:rFonts w:ascii="Times New Roman" w:hAnsi="Times New Roman" w:cs="Times New Roman"/>
+        </w:rPr>
+        <w:t>an event study</w:t>
+      </w:r>
+      <w:r>
+        <w:rPr>
+          <w:rFonts w:ascii="Times New Roman" w:hAnsi="Times New Roman" w:cs="Times New Roman"/>
+        </w:rPr>
+        <w:t xml:space="preserve"> using data from the Longitudinal Employer-Household Dynamics (LEHD) survey at the Census Bureau. This research will inform policymakers about how public transportation affects local residents and can be used to directly improve and optimize transit policy. </w:t>
       </w:r>
     </w:p>
     <w:p>
@@ -324,7 +334,19 @@
         <w:rPr>
           <w:rFonts w:ascii="Times New Roman" w:hAnsi="Times New Roman" w:cs="Times New Roman"/>
         </w:rPr>
-        <w:t xml:space="preserve"> residents get access to public transportation, </w:t>
+        <w:t xml:space="preserve"> residents g</w:t>
+      </w:r>
+      <w:r>
+        <w:rPr>
+          <w:rFonts w:ascii="Times New Roman" w:hAnsi="Times New Roman" w:cs="Times New Roman"/>
+        </w:rPr>
+        <w:t>ain</w:t>
+      </w:r>
+      <w:r>
+        <w:rPr>
+          <w:rFonts w:ascii="Times New Roman" w:hAnsi="Times New Roman" w:cs="Times New Roman"/>
+        </w:rPr>
+        <w:t xml:space="preserve"> access to public transportation, </w:t>
       </w:r>
       <w:r>
         <w:rPr>
@@ -387,7 +409,43 @@
         <w:rPr>
           <w:rFonts w:ascii="Times New Roman" w:hAnsi="Times New Roman" w:cs="Times New Roman"/>
         </w:rPr>
-        <w:t xml:space="preserve"> data at the Census Bureau to answer this question. The Transit Costs Project (TCP), a project funded by the NYU Marron Institute of Urban Management, has compiled a database of new and completed transit projects around the world from the last two decades. Beginning with this database and adding to it myself, I have identified 21 U.S.-based projects featuring a total of 187 station openings across 10 cities. I will identify individuals in the LEHD who live near these stations and analyze their labor market outcomes before and after the station openings.</w:t>
+        <w:t xml:space="preserve"> data at the Census Bureau to answer this question. The Transit Costs Project (TCP), a project funded by the NYU Marron Institute of Urban Management, has compiled a database of new and completed </w:t>
+      </w:r>
+      <w:r>
+        <w:rPr>
+          <w:rFonts w:ascii="Times New Roman" w:hAnsi="Times New Roman" w:cs="Times New Roman"/>
+        </w:rPr>
+        <w:t>transit</w:t>
+      </w:r>
+      <w:r>
+        <w:rPr>
+          <w:rFonts w:ascii="Times New Roman" w:hAnsi="Times New Roman" w:cs="Times New Roman"/>
+        </w:rPr>
+        <w:t xml:space="preserve"> projects around the world from the last two decades. Beginning with this database and adding to it myself, I have identified 21 U.S.-based </w:t>
+      </w:r>
+      <w:r>
+        <w:rPr>
+          <w:rFonts w:ascii="Times New Roman" w:hAnsi="Times New Roman" w:cs="Times New Roman"/>
+        </w:rPr>
+        <w:t xml:space="preserve">rail </w:t>
+      </w:r>
+      <w:r>
+        <w:rPr>
+          <w:rFonts w:ascii="Times New Roman" w:hAnsi="Times New Roman" w:cs="Times New Roman"/>
+        </w:rPr>
+        <w:t xml:space="preserve">projects featuring a total of 187 station openings across 10 cities. I will identify individuals in the LEHD who live near these stations and </w:t>
+      </w:r>
+      <w:r>
+        <w:rPr>
+          <w:rFonts w:ascii="Times New Roman" w:hAnsi="Times New Roman" w:cs="Times New Roman"/>
+        </w:rPr>
+        <w:t>compare their wages</w:t>
+      </w:r>
+      <w:r>
+        <w:rPr>
+          <w:rFonts w:ascii="Times New Roman" w:hAnsi="Times New Roman" w:cs="Times New Roman"/>
+        </w:rPr>
+        <w:t xml:space="preserve"> before and after the station openings.</w:t>
       </w:r>
     </w:p>
     <w:p>
@@ -402,19 +460,19 @@
         <w:rPr>
           <w:rFonts w:ascii="Times New Roman" w:hAnsi="Times New Roman" w:cs="Times New Roman"/>
         </w:rPr>
-        <w:t>T</w:t>
-      </w:r>
-      <w:r>
-        <w:rPr>
-          <w:rFonts w:ascii="Times New Roman" w:hAnsi="Times New Roman" w:cs="Times New Roman"/>
-        </w:rPr>
-        <w:t xml:space="preserve">here are a number of anticipatory effects which come into play with regard to rail projects. In their 2004 paper, McMillen and McDonald demonstrate that “the housing market [surrounding the area of Chicago’s orange line] anticipated the opening of the line,” (McMillen and McDonald). In the same way, workers </w:t>
-      </w:r>
-      <w:r>
-        <w:rPr>
-          <w:rFonts w:ascii="Times New Roman" w:hAnsi="Times New Roman" w:cs="Times New Roman"/>
-        </w:rPr>
-        <w:t>will</w:t>
+        <w:t>However, this comparison is not clean cut. There</w:t>
+      </w:r>
+      <w:r>
+        <w:rPr>
+          <w:rFonts w:ascii="Times New Roman" w:hAnsi="Times New Roman" w:cs="Times New Roman"/>
+        </w:rPr>
+        <w:t xml:space="preserve"> are a number of anticipatory effects which come into play with regard to rail projects. In their 2004 paper, McMillen and McDonald demonstrate that “the housing market [surrounding the area of Chicago’s orange line] anticipated the opening of the line,” (McMillen and McDonald). </w:t>
+      </w:r>
+      <w:r>
+        <w:rPr>
+          <w:rFonts w:ascii="Times New Roman" w:hAnsi="Times New Roman" w:cs="Times New Roman"/>
+        </w:rPr>
+        <w:t>The same mechanism may force workers to</w:t>
       </w:r>
       <w:r>
         <w:rPr>
@@ -432,7 +490,7 @@
         <w:rPr>
           <w:rFonts w:ascii="Times New Roman" w:hAnsi="Times New Roman" w:cs="Times New Roman"/>
         </w:rPr>
-        <w:t>. Similarly, employers may adjust to newfound mobility in areas surrounding new stations – proximity to a rail line could be considered an employee benefit, for example, so a new business may choose to open their headquarters in the area following a station opening.</w:t>
+        <w:t>.</w:t>
       </w:r>
     </w:p>
     <w:p>
@@ -470,7 +528,19 @@
         <w:rPr>
           <w:rFonts w:ascii="Times New Roman" w:hAnsi="Times New Roman" w:cs="Times New Roman"/>
         </w:rPr>
-        <w:t>has to complete an environmental impact statement as a part of the required National Environmental Policy Act process</w:t>
+        <w:t>has to complete an environmental impact statement as a part of the required National Environmental Policy Act</w:t>
+      </w:r>
+      <w:r>
+        <w:rPr>
+          <w:rFonts w:ascii="Times New Roman" w:hAnsi="Times New Roman" w:cs="Times New Roman"/>
+        </w:rPr>
+        <w:t xml:space="preserve"> (NEPA)</w:t>
+      </w:r>
+      <w:r>
+        <w:rPr>
+          <w:rFonts w:ascii="Times New Roman" w:hAnsi="Times New Roman" w:cs="Times New Roman"/>
+        </w:rPr>
+        <w:t xml:space="preserve"> process</w:t>
       </w:r>
       <w:r>
         <w:rPr>
@@ -482,14 +552,80 @@
         <w:rPr>
           <w:rFonts w:ascii="Times New Roman" w:hAnsi="Times New Roman" w:cs="Times New Roman"/>
         </w:rPr>
-        <w:t xml:space="preserve"> This process begins with a decision as to how significantly the proposed project will affect the environment. Projects will have to submit a categorical exclusion (CE) if project leaders contend that the project will have no impact on the surrounding environment; an environmental assessment (EA) if its environmental impact is unknown; or an environmental impact statement (EIS) if it is likely to have a significant impact on the surrounding </w:t>
+        <w:t xml:space="preserve"> This process begins with a decision as to how significantly the proposed project will affect the environment. Project</w:t>
+      </w:r>
+      <w:r>
+        <w:rPr>
+          <w:rFonts w:ascii="Times New Roman" w:hAnsi="Times New Roman" w:cs="Times New Roman"/>
+        </w:rPr>
+        <w:t xml:space="preserve"> managers</w:t>
+      </w:r>
+      <w:r>
+        <w:rPr>
+          <w:rFonts w:ascii="Times New Roman" w:hAnsi="Times New Roman" w:cs="Times New Roman"/>
+        </w:rPr>
+        <w:t xml:space="preserve"> </w:t>
+      </w:r>
+      <w:r>
+        <w:rPr>
+          <w:rFonts w:ascii="Times New Roman" w:hAnsi="Times New Roman" w:cs="Times New Roman"/>
+        </w:rPr>
+        <w:t>are required</w:t>
+      </w:r>
+      <w:r>
+        <w:rPr>
+          <w:rFonts w:ascii="Times New Roman" w:hAnsi="Times New Roman" w:cs="Times New Roman"/>
+        </w:rPr>
+        <w:t xml:space="preserve"> to submit a categorical exclusion (CE) </w:t>
+      </w:r>
+      <w:r>
+        <w:rPr>
+          <w:rFonts w:ascii="Times New Roman" w:hAnsi="Times New Roman" w:cs="Times New Roman"/>
+        </w:rPr>
+        <w:t>if they</w:t>
+      </w:r>
+      <w:r>
+        <w:rPr>
+          <w:rFonts w:ascii="Times New Roman" w:hAnsi="Times New Roman" w:cs="Times New Roman"/>
+        </w:rPr>
+        <w:t xml:space="preserve"> contend that the project will have no impact on the surrounding environment; an environmental assessment (EA) if </w:t>
+      </w:r>
+      <w:r>
+        <w:rPr>
+          <w:rFonts w:ascii="Times New Roman" w:hAnsi="Times New Roman" w:cs="Times New Roman"/>
+        </w:rPr>
+        <w:t>the project’s</w:t>
+      </w:r>
+      <w:r>
+        <w:rPr>
+          <w:rFonts w:ascii="Times New Roman" w:hAnsi="Times New Roman" w:cs="Times New Roman"/>
+        </w:rPr>
+        <w:t xml:space="preserve"> environmental impact is unknown; or an environmental impact statement (EIS) if it is likely to have a significant impact on the surrounding environment.</w:t>
+      </w:r>
+      <w:r>
+        <w:rPr>
+          <w:rFonts w:ascii="Times New Roman" w:hAnsi="Times New Roman" w:cs="Times New Roman"/>
+        </w:rPr>
+        <w:t xml:space="preserve"> Nearly all rail projects, being fairly invasive endeavors, require an EIS.</w:t>
+      </w:r>
+      <w:r>
+        <w:rPr>
+          <w:rFonts w:ascii="Times New Roman" w:hAnsi="Times New Roman" w:cs="Times New Roman"/>
+        </w:rPr>
+        <w:t xml:space="preserve"> Delays often result from EIS findings which require projects to adjust to environmental roadblocks in accordance </w:t>
       </w:r>
       <w:r>
         <w:rPr>
           <w:rFonts w:ascii="Times New Roman" w:hAnsi="Times New Roman" w:cs="Times New Roman"/>
         </w:rPr>
         <w:lastRenderedPageBreak/>
-        <w:t xml:space="preserve">environment. This is a largely public process which tends to mark the beginning of public awareness of transportation projects. </w:t>
+        <w:t>with NEPA.</w:t>
+      </w:r>
+      <w:r>
+        <w:rPr>
+          <w:rFonts w:ascii="Times New Roman" w:hAnsi="Times New Roman" w:cs="Times New Roman"/>
+        </w:rPr>
+        <w:t xml:space="preserve"> This is a largely public process which tends to mark the beginning of public awareness of transportation projects. </w:t>
       </w:r>
       <w:r>
         <w:rPr>
@@ -607,13 +743,37 @@
         <w:rPr>
           <w:rFonts w:ascii="Times New Roman" w:hAnsi="Times New Roman" w:cs="Times New Roman"/>
         </w:rPr>
-        <w:t xml:space="preserve">The Environmental Protection Agency’s (EPA) EIS database maintains all records of EIS submissions since 1987. I will be able to cross-reference this database with the TCP database of transit projects in order to establish a time index when each project was functionally announced through this process. </w:t>
-      </w:r>
-      <w:r>
-        <w:rPr>
-          <w:rFonts w:ascii="Times New Roman" w:hAnsi="Times New Roman" w:cs="Times New Roman"/>
-        </w:rPr>
-        <w:t xml:space="preserve">After controlling for relevant neighborhood- and worker-level characteristics, the length of these delays will be exogenous to the larger labor market. </w:t>
+        <w:t xml:space="preserve">The Environmental Protection Agency’s (EPA) EIS database maintains all records of EIS submissions since 1987. I will be able to cross-reference this database with the TCP database of transit projects in order to </w:t>
+      </w:r>
+      <w:r>
+        <w:rPr>
+          <w:rFonts w:ascii="Times New Roman" w:hAnsi="Times New Roman" w:cs="Times New Roman"/>
+        </w:rPr>
+        <w:t>create the index</w:t>
+      </w:r>
+      <w:r>
+        <w:rPr>
+          <w:rFonts w:ascii="Times New Roman" w:hAnsi="Times New Roman" w:cs="Times New Roman"/>
+        </w:rPr>
+        <w:t xml:space="preserve">. </w:t>
+      </w:r>
+      <w:r>
+        <w:rPr>
+          <w:rFonts w:ascii="Times New Roman" w:hAnsi="Times New Roman" w:cs="Times New Roman"/>
+        </w:rPr>
+        <w:t xml:space="preserve">After controlling for relevant neighborhood- and worker-level characteristics, the length of these delays will be exogenous to the </w:t>
+      </w:r>
+      <w:r>
+        <w:rPr>
+          <w:rFonts w:ascii="Times New Roman" w:hAnsi="Times New Roman" w:cs="Times New Roman"/>
+        </w:rPr>
+        <w:t>broader</w:t>
+      </w:r>
+      <w:r>
+        <w:rPr>
+          <w:rFonts w:ascii="Times New Roman" w:hAnsi="Times New Roman" w:cs="Times New Roman"/>
+        </w:rPr>
+        <w:t xml:space="preserve"> labor market. </w:t>
       </w:r>
     </w:p>
     <w:p>
@@ -628,7 +788,14 @@
         <w:rPr>
           <w:rFonts w:ascii="Times New Roman" w:hAnsi="Times New Roman" w:cs="Times New Roman"/>
         </w:rPr>
-        <w:t>I will then execute an event study with a difference-in-differences analysis which takes advantage of the exogenous nature of the time delays, estimating the difference in labor market outcomes of individuals living near stations that opened on time (or with limited delay) to individuals living in areas with stations that have been significantly delayed. I will regress wages of individual</w:t>
+        <w:t xml:space="preserve">I will then execute an event study which takes advantage of the exogenous nature of the time delays, estimating the difference in </w:t>
+      </w:r>
+      <w:commentRangeStart w:id="3"/>
+      <w:r>
+        <w:rPr>
+          <w:rFonts w:ascii="Times New Roman" w:hAnsi="Times New Roman" w:cs="Times New Roman"/>
+        </w:rPr>
+        <w:t>labor market outcomes of individuals living near stations that opened on time (or with limited delay) to individuals living in areas with stations that have been significantly delayed. I will regress wages of individual</w:t>
       </w:r>
       <w:r>
         <w:rPr>
@@ -687,7 +854,7 @@
           <w:rPr>
             <w:rFonts w:ascii="Cambria Math" w:eastAsiaTheme="minorEastAsia" w:hAnsi="Cambria Math" w:cs="Times New Roman"/>
           </w:rPr>
-          <m:t>PostOpen</m:t>
+          <m:t>OpenStation</m:t>
         </m:r>
       </m:oMath>
       <w:r>
@@ -786,7 +953,94 @@
         <w:rPr>
           <w:rFonts w:ascii="Times New Roman" w:eastAsiaTheme="minorEastAsia" w:hAnsi="Times New Roman" w:cs="Times New Roman"/>
         </w:rPr>
+        <w:t>, and include a vector of worker-level controls (</w:t>
+      </w:r>
+      <m:oMath>
+        <m:sSub>
+          <m:sSubPr>
+            <m:ctrlPr>
+              <w:rPr>
+                <w:rFonts w:ascii="Cambria Math" w:eastAsiaTheme="minorEastAsia" w:hAnsi="Cambria Math" w:cs="Times New Roman"/>
+                <w:i/>
+              </w:rPr>
+            </m:ctrlPr>
+          </m:sSubPr>
+          <m:e>
+            <m:r>
+              <w:rPr>
+                <w:rFonts w:ascii="Cambria Math" w:eastAsiaTheme="minorEastAsia" w:hAnsi="Cambria Math" w:cs="Times New Roman"/>
+              </w:rPr>
+              <m:t>X</m:t>
+            </m:r>
+          </m:e>
+          <m:sub>
+            <m:r>
+              <w:rPr>
+                <w:rFonts w:ascii="Cambria Math" w:eastAsiaTheme="minorEastAsia" w:hAnsi="Cambria Math" w:cs="Times New Roman"/>
+              </w:rPr>
+              <m:t>i</m:t>
+            </m:r>
+          </m:sub>
+        </m:sSub>
+        <m:r>
+          <w:rPr>
+            <w:rFonts w:ascii="Cambria Math" w:eastAsiaTheme="minorEastAsia" w:hAnsi="Cambria Math" w:cs="Times New Roman"/>
+          </w:rPr>
+          <m:t>)</m:t>
+        </m:r>
+      </m:oMath>
+      <w:r>
+        <w:rPr>
+          <w:rFonts w:ascii="Times New Roman" w:eastAsiaTheme="minorEastAsia" w:hAnsi="Times New Roman" w:cs="Times New Roman"/>
+        </w:rPr>
+        <w:t xml:space="preserve"> and a vector of neighborhood-level controls (</w:t>
+      </w:r>
+      <m:oMath>
+        <m:sSub>
+          <m:sSubPr>
+            <m:ctrlPr>
+              <w:rPr>
+                <w:rFonts w:ascii="Cambria Math" w:eastAsiaTheme="minorEastAsia" w:hAnsi="Cambria Math" w:cs="Times New Roman"/>
+                <w:i/>
+              </w:rPr>
+            </m:ctrlPr>
+          </m:sSubPr>
+          <m:e>
+            <m:r>
+              <w:rPr>
+                <w:rFonts w:ascii="Cambria Math" w:eastAsiaTheme="minorEastAsia" w:hAnsi="Cambria Math" w:cs="Times New Roman"/>
+              </w:rPr>
+              <m:t>Y</m:t>
+            </m:r>
+          </m:e>
+          <m:sub>
+            <m:r>
+              <w:rPr>
+                <w:rFonts w:ascii="Cambria Math" w:eastAsiaTheme="minorEastAsia" w:hAnsi="Cambria Math" w:cs="Times New Roman"/>
+              </w:rPr>
+              <m:t>j</m:t>
+            </m:r>
+          </m:sub>
+        </m:sSub>
+        <m:r>
+          <w:rPr>
+            <w:rFonts w:ascii="Cambria Math" w:eastAsiaTheme="minorEastAsia" w:hAnsi="Cambria Math" w:cs="Times New Roman"/>
+          </w:rPr>
+          <m:t>)</m:t>
+        </m:r>
+      </m:oMath>
+      <w:r>
+        <w:rPr>
+          <w:rFonts w:ascii="Times New Roman" w:eastAsiaTheme="minorEastAsia" w:hAnsi="Times New Roman" w:cs="Times New Roman"/>
+        </w:rPr>
         <w:t>.</w:t>
+      </w:r>
+      <w:commentRangeEnd w:id="3"/>
+      <w:r>
+        <w:rPr>
+          <w:rStyle w:val="CommentReference"/>
+        </w:rPr>
+        <w:commentReference w:id="3"/>
       </w:r>
     </w:p>
     <w:p>
@@ -835,7 +1089,13 @@
             <w:rPr>
               <w:rFonts w:ascii="Cambria Math" w:hAnsi="Cambria Math" w:cs="Times New Roman"/>
             </w:rPr>
-            <m:t>=PostOpen*</m:t>
+            <m:t>=</m:t>
+          </m:r>
+          <m:r>
+            <w:rPr>
+              <w:rFonts w:ascii="Cambria Math" w:hAnsi="Cambria Math" w:cs="Times New Roman"/>
+            </w:rPr>
+            <m:t>OpenStation*</m:t>
           </m:r>
           <m:sSub>
             <m:sSubPr>
@@ -939,7 +1199,77 @@
             <w:rPr>
               <w:rFonts w:ascii="Cambria Math" w:eastAsiaTheme="minorEastAsia" w:hAnsi="Cambria Math" w:cs="Times New Roman"/>
             </w:rPr>
-            <m:t xml:space="preserve">+ </m:t>
+            <m:t>+</m:t>
+          </m:r>
+          <m:sSub>
+            <m:sSubPr>
+              <m:ctrlPr>
+                <w:rPr>
+                  <w:rFonts w:ascii="Cambria Math" w:eastAsiaTheme="minorEastAsia" w:hAnsi="Cambria Math" w:cs="Times New Roman"/>
+                  <w:i/>
+                </w:rPr>
+              </m:ctrlPr>
+            </m:sSubPr>
+            <m:e>
+              <m:r>
+                <w:rPr>
+                  <w:rFonts w:ascii="Cambria Math" w:eastAsiaTheme="minorEastAsia" w:hAnsi="Cambria Math" w:cs="Times New Roman"/>
+                </w:rPr>
+                <m:t>X</m:t>
+              </m:r>
+            </m:e>
+            <m:sub>
+              <m:r>
+                <w:rPr>
+                  <w:rFonts w:ascii="Cambria Math" w:eastAsiaTheme="minorEastAsia" w:hAnsi="Cambria Math" w:cs="Times New Roman"/>
+                </w:rPr>
+                <m:t>i</m:t>
+              </m:r>
+            </m:sub>
+          </m:sSub>
+          <m:r>
+            <w:rPr>
+              <w:rFonts w:ascii="Cambria Math" w:eastAsiaTheme="minorEastAsia" w:hAnsi="Cambria Math" w:cs="Times New Roman"/>
+            </w:rPr>
+            <m:t>+</m:t>
+          </m:r>
+          <m:sSub>
+            <m:sSubPr>
+              <m:ctrlPr>
+                <w:rPr>
+                  <w:rFonts w:ascii="Cambria Math" w:eastAsiaTheme="minorEastAsia" w:hAnsi="Cambria Math" w:cs="Times New Roman"/>
+                  <w:i/>
+                </w:rPr>
+              </m:ctrlPr>
+            </m:sSubPr>
+            <m:e>
+              <m:r>
+                <w:rPr>
+                  <w:rFonts w:ascii="Cambria Math" w:eastAsiaTheme="minorEastAsia" w:hAnsi="Cambria Math" w:cs="Times New Roman"/>
+                </w:rPr>
+                <m:t>Y</m:t>
+              </m:r>
+            </m:e>
+            <m:sub>
+              <m:r>
+                <w:rPr>
+                  <w:rFonts w:ascii="Cambria Math" w:eastAsiaTheme="minorEastAsia" w:hAnsi="Cambria Math" w:cs="Times New Roman"/>
+                </w:rPr>
+                <m:t>j</m:t>
+              </m:r>
+            </m:sub>
+          </m:sSub>
+          <m:r>
+            <w:rPr>
+              <w:rFonts w:ascii="Cambria Math" w:eastAsiaTheme="minorEastAsia" w:hAnsi="Cambria Math" w:cs="Times New Roman"/>
+            </w:rPr>
+            <m:t>+</m:t>
+          </m:r>
+          <m:r>
+            <w:rPr>
+              <w:rFonts w:ascii="Cambria Math" w:eastAsiaTheme="minorEastAsia" w:hAnsi="Cambria Math" w:cs="Times New Roman"/>
+            </w:rPr>
+            <m:t xml:space="preserve"> </m:t>
           </m:r>
           <m:sSub>
             <m:sSubPr>
@@ -1021,25 +1351,25 @@
         <w:rPr>
           <w:rFonts w:ascii="Times New Roman" w:hAnsi="Times New Roman" w:cs="Times New Roman"/>
         </w:rPr>
-        <w:t>his approach assumes that neighborhood dynamics post-transit are solely the result of transit projects and not exogenous neighborhood dynamics. In doing so, these papers combine individual effects with the aforementioned sorting effects which will result after the announcement of a transit project. In focusing on individual wage effects, I will be able to control for whether observed individuals are new to the affected area or are incumbent residents, thereby introducing an additional tool for analyzing transit effects on local residents.</w:t>
-      </w:r>
-      <w:r>
-        <w:rPr>
-          <w:rFonts w:ascii="Times New Roman" w:hAnsi="Times New Roman" w:cs="Times New Roman"/>
-        </w:rPr>
-        <w:t xml:space="preserve"> </w:t>
-      </w:r>
-      <w:r>
-        <w:rPr>
-          <w:rFonts w:ascii="Times New Roman" w:hAnsi="Times New Roman" w:cs="Times New Roman"/>
-        </w:rPr>
-        <w:t>Further, other studies have not measured the effect of transit at the individual level – which is of particular interest to policymakers.</w:t>
-      </w:r>
-      <w:r>
-        <w:rPr>
-          <w:rFonts w:ascii="Times New Roman" w:hAnsi="Times New Roman" w:cs="Times New Roman"/>
-        </w:rPr>
-        <w:t xml:space="preserve"> I will be able to measure the additional utility which residents gain rather than attempting to quantify the utility “gained” by a neighborhood – which is a weak approximation of individual utility.</w:t>
+        <w:t xml:space="preserve">his approach assumes that neighborhood dynamics post-transit are solely the result of transit projects and not exogenous neighborhood dynamics. In doing so, these papers combine individual effects with the aforementioned sorting effects which will result after the announcement of a transit project. </w:t>
+      </w:r>
+      <w:r>
+        <w:rPr>
+          <w:rFonts w:ascii="Times New Roman" w:hAnsi="Times New Roman" w:cs="Times New Roman"/>
+        </w:rPr>
+        <w:t>Focusing on individual wage effects</w:t>
+      </w:r>
+      <w:r>
+        <w:rPr>
+          <w:rFonts w:ascii="Times New Roman" w:hAnsi="Times New Roman" w:cs="Times New Roman"/>
+        </w:rPr>
+        <w:t xml:space="preserve"> allows me</w:t>
+      </w:r>
+      <w:r>
+        <w:rPr>
+          <w:rFonts w:ascii="Times New Roman" w:hAnsi="Times New Roman" w:cs="Times New Roman"/>
+        </w:rPr>
+        <w:t xml:space="preserve"> to measure the additional utility which residents gain rather than attempting to quantify the utility “gained” by a neighborhood – which is a weak approximation of individual utility.</w:t>
       </w:r>
       <w:r>
         <w:rPr>
@@ -1054,41 +1384,95 @@
         <w:spacing w:after="120"/>
         <w:rPr>
           <w:rFonts w:ascii="Times New Roman" w:hAnsi="Times New Roman" w:cs="Times New Roman"/>
+          <w:bCs/>
+        </w:rPr>
+      </w:pPr>
+      <w:r>
+        <w:rPr>
+          <w:rFonts w:ascii="Times New Roman" w:hAnsi="Times New Roman" w:cs="Times New Roman"/>
           <w:b/>
         </w:rPr>
-      </w:pPr>
+        <w:t>Broader Impacts</w:t>
+      </w:r>
       <w:r>
         <w:rPr>
           <w:rFonts w:ascii="Times New Roman" w:hAnsi="Times New Roman" w:cs="Times New Roman"/>
           <w:b/>
         </w:rPr>
-        <w:t>Broader Impacts</w:t>
+        <w:t>:</w:t>
       </w:r>
       <w:r>
         <w:rPr>
           <w:rFonts w:ascii="Times New Roman" w:hAnsi="Times New Roman" w:cs="Times New Roman"/>
           <w:b/>
         </w:rPr>
-        <w:t>:</w:t>
-      </w:r>
-      <w:r>
+        <w:t xml:space="preserve"> </w:t>
+      </w:r>
+      <w:r>
+        <w:rPr>
+          <w:rFonts w:ascii="Times New Roman" w:hAnsi="Times New Roman" w:cs="Times New Roman"/>
+          <w:bCs/>
+        </w:rPr>
+        <w:t xml:space="preserve">With the $108 billion in funding allocated to public transit in the 2021 infrastructure bill, extensions of public transit systems are inevitable in the coming years. My study will be extremely informative to policymakers as it will measure exactly how much public transportation affects local residents. Understanding the disparate impact that transit may have on local communities is crucial for designing urban policy that benefits entire cities – not simply those residents who can afford to remain after improvements are completed. </w:t>
+      </w:r>
+    </w:p>
+    <w:p>
+      <w:pPr>
+        <w:pStyle w:val="NoSpacing"/>
+        <w:spacing w:after="120"/>
         <w:rPr>
           <w:rFonts w:ascii="Times New Roman" w:hAnsi="Times New Roman" w:cs="Times New Roman"/>
           <w:b/>
         </w:rPr>
+      </w:pPr>
+      <w:r>
+        <w:rPr>
+          <w:rFonts w:ascii="Times New Roman" w:hAnsi="Times New Roman" w:cs="Times New Roman"/>
+          <w:bCs/>
+        </w:rPr>
+        <w:t xml:space="preserve">The demographics of public transportation ridership make this key part of my proposal all the more important. </w:t>
+      </w:r>
+      <w:r>
+        <w:rPr>
+          <w:rFonts w:ascii="Times New Roman" w:hAnsi="Times New Roman" w:cs="Times New Roman"/>
+        </w:rPr>
+        <w:t>I</w:t>
+      </w:r>
+      <w:r>
+        <w:rPr>
+          <w:rFonts w:ascii="Times New Roman" w:hAnsi="Times New Roman" w:cs="Times New Roman"/>
+        </w:rPr>
+        <w:t xml:space="preserve">ndividuals with incomes below $15,000 are overrepresented </w:t>
+      </w:r>
+      <w:r>
+        <w:rPr>
+          <w:rFonts w:ascii="Times New Roman" w:hAnsi="Times New Roman" w:cs="Times New Roman"/>
+        </w:rPr>
+        <w:t>among transit riders</w:t>
+      </w:r>
+      <w:r>
+        <w:rPr>
+          <w:rFonts w:ascii="Times New Roman" w:hAnsi="Times New Roman" w:cs="Times New Roman"/>
+        </w:rPr>
+        <w:t xml:space="preserve"> – while they make up 13% of the U.S. population, they are 21% of all riders. In cities with populations of 200,000 people or fewer, they represent 48% of the public transit ridership.</w:t>
+      </w:r>
+      <w:r>
+        <w:rPr>
+          <w:rFonts w:ascii="Times New Roman" w:hAnsi="Times New Roman" w:cs="Times New Roman"/>
+        </w:rPr>
         <w:t xml:space="preserve"> </w:t>
       </w:r>
       <w:r>
         <w:rPr>
           <w:rFonts w:ascii="Times New Roman" w:hAnsi="Times New Roman" w:cs="Times New Roman"/>
         </w:rPr>
-        <w:t xml:space="preserve">My empirical strategy allows me to analyze the effects of transit policies in a way that avoids the pitfalls of focusing on neighborhood-level results. In focusing on the labor dynamics of a spatial area, it is possible to lose observed residents who move away – often because they are being pushed out. In focusing on individual-level results, I am able to retain these individuals in my sample using the LEHD and am likely to be able to have more leverage for measuring the effects of these policies particularly on low-income and marginalized populations – which tend to be those which are lost in similar studies which focus on neighborhoods rather than the individual. </w:t>
-      </w:r>
-      <w:r>
-        <w:rPr>
-          <w:rFonts w:ascii="Times New Roman" w:hAnsi="Times New Roman" w:cs="Times New Roman"/>
-        </w:rPr>
-        <w:t>And finally, individuals with incomes below $15,000 are overrepresented in public transport ridership – while they make up 13% of the U.S. population, they are 21% of all riders. In cities with populations of 200,000 people or fewer, they represent 48% of the public transit ridership.</w:t>
+        <w:t xml:space="preserve">Further, a majority of riders (60%) are people of color. Public transportation has the potential to provide mobility and access to economic opportunity for local residents – but without a robust measure of its effects on individuals conditional on their </w:t>
+      </w:r>
+      <w:r>
+        <w:rPr>
+          <w:rFonts w:ascii="Times New Roman" w:hAnsi="Times New Roman" w:cs="Times New Roman"/>
+        </w:rPr>
+        <w:t xml:space="preserve">demographic and economic characteristics, </w:t>
       </w:r>
     </w:p>
     <w:p>
@@ -1210,6 +1594,22 @@
       </w:r>
     </w:p>
   </w:comment>
+  <w:comment w:id="3" w:author="Kyra Sadovi" w:date="2023-07-25T19:09:00Z" w:initials="KS">
+    <w:p>
+      <w:pPr>
+        <w:pStyle w:val="CommentText"/>
+      </w:pPr>
+      <w:r>
+        <w:rPr>
+          <w:rStyle w:val="CommentReference"/>
+        </w:rPr>
+        <w:annotationRef/>
+      </w:r>
+      <w:r>
+        <w:t>Not sure if this makes sense…I want to touch base on this</w:t>
+      </w:r>
+    </w:p>
+  </w:comment>
 </w:comments>
 </file>
 
@@ -1218,6 +1618,7 @@
   <w15:commentEx w15:paraId="50D87E5E" w15:done="1"/>
   <w15:commentEx w15:paraId="1C74B803" w15:done="1"/>
   <w15:commentEx w15:paraId="44C41917" w15:done="1"/>
+  <w15:commentEx w15:paraId="0F3B9446" w15:done="0"/>
 </w15:commentsEx>
 </file>
 
@@ -1226,6 +1627,7 @@
   <w16cex:commentExtensible w16cex:durableId="2863944C" w16cex:dateUtc="2023-07-20T15:08:00Z"/>
   <w16cex:commentExtensible w16cex:durableId="2863944D" w16cex:dateUtc="2023-07-20T15:08:00Z"/>
   <w16cex:commentExtensible w16cex:durableId="2863944E" w16cex:dateUtc="2023-07-20T15:08:00Z"/>
+  <w16cex:commentExtensible w16cex:durableId="286A9C55" w16cex:dateUtc="2023-07-25T23:09:00Z"/>
 </w16cex:commentsExtensible>
 </file>
 
@@ -1234,6 +1636,7 @@
   <w16cid:commentId w16cid:paraId="50D87E5E" w16cid:durableId="2863944C"/>
   <w16cid:commentId w16cid:paraId="1C74B803" w16cid:durableId="2863944D"/>
   <w16cid:commentId w16cid:paraId="44C41917" w16cid:durableId="2863944E"/>
+  <w16cid:commentId w16cid:paraId="0F3B9446" w16cid:durableId="286A9C55"/>
 </w16cid:commentsIds>
 </file>
 
@@ -1624,6 +2027,9 @@
 <w15:people xmlns:wpc="http://schemas.microsoft.com/office/word/2010/wordprocessingCanvas" xmlns:cx="http://schemas.microsoft.com/office/drawing/2014/chartex" xmlns:cx1="http://schemas.microsoft.com/office/drawing/2015/9/8/chartex" xmlns:cx2="http://schemas.microsoft.com/office/drawing/2015/10/21/chartex" xmlns:cx3="http://schemas.microsoft.com/office/drawing/2016/5/9/chartex" xmlns:cx4="http://schemas.microsoft.com/office/drawing/2016/5/10/chartex" xmlns:cx5="http://schemas.microsoft.com/office/drawing/2016/5/11/chartex" xmlns:cx6="http://schemas.microsoft.com/office/drawing/2016/5/12/chartex" xmlns:cx7="http://schemas.microsoft.com/office/drawing/2016/5/13/chartex" xmlns:cx8="http://schemas.microsoft.com/office/drawing/2016/5/14/chartex" xmlns:mc="http://schemas.openxmlformats.org/markup-compatibility/2006" xmlns:aink="http://schemas.microsoft.com/office/drawing/2016/ink" xmlns:am3d="http://schemas.microsoft.com/office/drawing/2017/model3d" xmlns:o="urn:schemas-microsoft-com:office:office" xmlns:oel="http://schemas.microsoft.com/office/2019/extlst" xmlns:r="http://schemas.openxmlformats.org/officeDocument/2006/relationships" xmlns:m="http://schemas.openxmlformats.org/officeDocument/2006/math" xmlns:v="urn:schemas-microsoft-com:vml" xmlns:wp14="http://schemas.microsoft.com/office/word/2010/wordprocessingDrawing" xmlns:wp="http://schemas.openxmlformats.org/drawingml/2006/wordprocessingDrawing" xmlns:w10="urn:schemas-microsoft-com:office:word" xmlns:w="http://schemas.openxmlformats.org/wordprocessingml/2006/main" xmlns:w14="http://schemas.microsoft.com/office/word/2010/wordml" xmlns:w15="http://schemas.microsoft.com/office/word/2012/wordml" xmlns:w16cex="http://schemas.microsoft.com/office/word/2018/wordml/cex" xmlns:w16cid="http://schemas.microsoft.com/office/word/2016/wordml/cid" xmlns:w16="http://schemas.microsoft.com/office/word/2018/wordml" xmlns:w16sdtdh="http://schemas.microsoft.com/office/word/2020/wordml/sdtdatahash" xmlns:w16se="http://schemas.microsoft.com/office/word/2015/wordml/symex" xmlns:wpg="http://schemas.microsoft.com/office/word/2010/wordprocessingGroup" xmlns:wpi="http://schemas.microsoft.com/office/word/2010/wordprocessingInk" xmlns:wne="http://schemas.microsoft.com/office/word/2006/wordml" xmlns:wps="http://schemas.microsoft.com/office/word/2010/wordprocessingShape" mc:Ignorable="w14 w15 w16se w16cid w16 w16cex w16sdtdh wp14">
   <w15:person w15:author="Daniel Ringo">
     <w15:presenceInfo w15:providerId="AD" w15:userId="S-1-5-21-494564499-3874391898-67382419-33675"/>
+  </w15:person>
+  <w15:person w15:author="Kyra Sadovi">
+    <w15:presenceInfo w15:providerId="AD" w15:userId="S-1-5-21-494564499-3874391898-67382419-64959"/>
   </w15:person>
 </w15:people>
 </file>
@@ -2216,6 +2622,34 @@
       <w:u w:val="single"/>
     </w:rPr>
   </w:style>
+  <w:style w:type="paragraph" w:styleId="CommentSubject">
+    <w:name w:val="annotation subject"/>
+    <w:basedOn w:val="CommentText"/>
+    <w:next w:val="CommentText"/>
+    <w:link w:val="CommentSubjectChar"/>
+    <w:uiPriority w:val="99"/>
+    <w:semiHidden/>
+    <w:unhideWhenUsed/>
+    <w:rsid w:val="00005400"/>
+    <w:rPr>
+      <w:b/>
+      <w:bCs/>
+    </w:rPr>
+  </w:style>
+  <w:style w:type="character" w:customStyle="1" w:styleId="CommentSubjectChar">
+    <w:name w:val="Comment Subject Char"/>
+    <w:basedOn w:val="CommentTextChar"/>
+    <w:link w:val="CommentSubject"/>
+    <w:uiPriority w:val="99"/>
+    <w:semiHidden/>
+    <w:rsid w:val="00005400"/>
+    <w:rPr>
+      <w:b/>
+      <w:bCs/>
+      <w:sz w:val="20"/>
+      <w:szCs w:val="20"/>
+    </w:rPr>
+  </w:style>
 </w:styles>
 </file>
 

</xml_diff>